<commit_message>
Cert 5 y 6
</commit_message>
<xml_diff>
--- a/Ene-feb/AILG_Act8_IA.docx
+++ b/Ene-feb/AILG_Act8_IA.docx
@@ -218,160 +218,21 @@
           <w:szCs w:val="24"/>
         </w:rPr>
       </w:pPr>
-      <m:oMathPara>
-        <m:oMath>
-          <m:sSup>
-            <m:sSupPr>
-              <m:ctrlPr>
-                <w:rPr>
-                  <w:rFonts w:ascii="Cambria Math" w:eastAsiaTheme="minorEastAsia" w:hAnsi="Cambria Math" w:cs="Times New Roman"/>
-                  <w:i/>
-                  <w:sz w:val="24"/>
-                  <w:szCs w:val="24"/>
-                </w:rPr>
-              </m:ctrlPr>
-            </m:sSupPr>
-            <m:e>
-              <m:r>
-                <w:rPr>
-                  <w:rFonts w:ascii="Cambria Math" w:eastAsiaTheme="minorEastAsia" w:hAnsi="Cambria Math" w:cs="Times New Roman"/>
-                  <w:sz w:val="24"/>
-                  <w:szCs w:val="24"/>
-                </w:rPr>
-                <m:t>A</m:t>
-              </m:r>
-            </m:e>
-            <m:sup>
-              <m:r>
-                <w:rPr>
-                  <w:rFonts w:ascii="Cambria Math" w:eastAsiaTheme="minorEastAsia" w:hAnsi="Cambria Math" w:cs="Times New Roman"/>
-                  <w:sz w:val="24"/>
-                  <w:szCs w:val="24"/>
-                </w:rPr>
-                <m:t>-1</m:t>
-              </m:r>
-            </m:sup>
-          </m:sSup>
-          <m:r>
-            <w:rPr>
-              <w:rFonts w:ascii="Cambria Math" w:eastAsiaTheme="minorEastAsia" w:hAnsi="Cambria Math" w:cs="Times New Roman"/>
-              <w:sz w:val="24"/>
-              <w:szCs w:val="24"/>
-            </w:rPr>
-            <m:t>=</m:t>
-          </m:r>
-          <m:f>
-            <m:fPr>
-              <m:ctrlPr>
-                <w:rPr>
-                  <w:rFonts w:ascii="Cambria Math" w:eastAsiaTheme="minorEastAsia" w:hAnsi="Cambria Math" w:cs="Times New Roman"/>
-                  <w:i/>
-                  <w:sz w:val="24"/>
-                  <w:szCs w:val="24"/>
-                </w:rPr>
-              </m:ctrlPr>
-            </m:fPr>
-            <m:num>
-              <m:r>
-                <w:rPr>
-                  <w:rFonts w:ascii="Cambria Math" w:eastAsiaTheme="minorEastAsia" w:hAnsi="Cambria Math" w:cs="Times New Roman"/>
-                  <w:sz w:val="24"/>
-                  <w:szCs w:val="24"/>
-                </w:rPr>
-                <m:t>Adj</m:t>
-              </m:r>
-              <m:d>
-                <m:dPr>
-                  <m:ctrlPr>
-                    <w:rPr>
-                      <w:rFonts w:ascii="Cambria Math" w:eastAsiaTheme="minorEastAsia" w:hAnsi="Cambria Math" w:cs="Times New Roman"/>
-                      <w:i/>
-                      <w:sz w:val="24"/>
-                      <w:szCs w:val="24"/>
-                    </w:rPr>
-                  </m:ctrlPr>
-                </m:dPr>
-                <m:e>
-                  <m:sSup>
-                    <m:sSupPr>
-                      <m:ctrlPr>
-                        <w:rPr>
-                          <w:rFonts w:ascii="Cambria Math" w:eastAsiaTheme="minorEastAsia" w:hAnsi="Cambria Math" w:cs="Times New Roman"/>
-                          <w:i/>
-                          <w:sz w:val="24"/>
-                          <w:szCs w:val="24"/>
-                        </w:rPr>
-                      </m:ctrlPr>
-                    </m:sSupPr>
-                    <m:e>
-                      <m:r>
-                        <w:rPr>
-                          <w:rFonts w:ascii="Cambria Math" w:eastAsiaTheme="minorEastAsia" w:hAnsi="Cambria Math" w:cs="Times New Roman"/>
-                          <w:sz w:val="24"/>
-                          <w:szCs w:val="24"/>
-                        </w:rPr>
-                        <m:t>A</m:t>
-                      </m:r>
-                    </m:e>
-                    <m:sup>
-                      <m:r>
-                        <w:rPr>
-                          <w:rFonts w:ascii="Cambria Math" w:eastAsiaTheme="minorEastAsia" w:hAnsi="Cambria Math" w:cs="Times New Roman"/>
-                          <w:sz w:val="24"/>
-                          <w:szCs w:val="24"/>
-                        </w:rPr>
-                        <m:t>T</m:t>
-                      </m:r>
-                    </m:sup>
-                  </m:sSup>
-                </m:e>
-              </m:d>
-            </m:num>
-            <m:den>
-              <m:d>
-                <m:dPr>
-                  <m:begChr m:val="|"/>
-                  <m:endChr m:val="|"/>
-                  <m:ctrlPr>
-                    <w:rPr>
-                      <w:rFonts w:ascii="Cambria Math" w:eastAsiaTheme="minorEastAsia" w:hAnsi="Cambria Math" w:cs="Times New Roman"/>
-                      <w:i/>
-                      <w:sz w:val="24"/>
-                      <w:szCs w:val="24"/>
-                    </w:rPr>
-                  </m:ctrlPr>
-                </m:dPr>
-                <m:e>
-                  <m:r>
-                    <w:rPr>
-                      <w:rFonts w:ascii="Cambria Math" w:eastAsiaTheme="minorEastAsia" w:hAnsi="Cambria Math" w:cs="Times New Roman"/>
-                      <w:sz w:val="24"/>
-                      <w:szCs w:val="24"/>
-                    </w:rPr>
-                    <m:t>A</m:t>
-                  </m:r>
-                </m:e>
-              </m:d>
-            </m:den>
-          </m:f>
-        </m:oMath>
-      </m:oMathPara>
-    </w:p>
-    <w:p>
-      <w:pPr>
-        <w:rPr>
-          <w:rFonts w:ascii="Times New Roman" w:eastAsiaTheme="minorEastAsia" w:hAnsi="Times New Roman" w:cs="Times New Roman"/>
-          <w:sz w:val="24"/>
-          <w:szCs w:val="24"/>
-        </w:rPr>
-      </w:pPr>
       <w:r>
         <w:rPr>
           <w:rFonts w:ascii="Times New Roman" w:eastAsiaTheme="minorEastAsia" w:hAnsi="Times New Roman" w:cs="Times New Roman"/>
           <w:sz w:val="24"/>
           <w:szCs w:val="24"/>
         </w:rPr>
-        <w:t xml:space="preserve">Se obtiene la adjunta </w:t>
+        <w:t xml:space="preserve">Se obtiene </w:t>
+      </w:r>
+      <w:r>
+        <w:rPr>
+          <w:rFonts w:ascii="Times New Roman" w:eastAsiaTheme="minorEastAsia" w:hAnsi="Times New Roman" w:cs="Times New Roman"/>
+          <w:sz w:val="24"/>
+          <w:szCs w:val="24"/>
+        </w:rPr>
+        <w:t>definiendo la matriz identidad del lado derecho</w:t>
       </w:r>
     </w:p>
     <w:p>
@@ -977,7 +838,15 @@
                       <w:sz w:val="24"/>
                       <w:szCs w:val="24"/>
                     </w:rPr>
-                    <m:t>-4</m:t>
+                    <m:t>-</m:t>
+                  </m:r>
+                  <m:r>
+                    <w:rPr>
+                      <w:rFonts w:ascii="Cambria Math" w:hAnsi="Cambria Math" w:cs="Times New Roman"/>
+                      <w:sz w:val="24"/>
+                      <w:szCs w:val="24"/>
+                    </w:rPr>
+                    <m:t>4</m:t>
                   </m:r>
                 </m:e>
                 <m:e>
@@ -987,7 +856,15 @@
                       <w:sz w:val="24"/>
                       <w:szCs w:val="24"/>
                     </w:rPr>
-                    <m:t>-15</m:t>
+                    <m:t>-</m:t>
+                  </m:r>
+                  <m:r>
+                    <w:rPr>
+                      <w:rFonts w:ascii="Cambria Math" w:hAnsi="Cambria Math" w:cs="Times New Roman"/>
+                      <w:sz w:val="24"/>
+                      <w:szCs w:val="24"/>
+                    </w:rPr>
+                    <m:t>15</m:t>
                   </m:r>
                   <m:ctrlPr>
                     <w:rPr>
@@ -1005,7 +882,15 @@
                       <w:sz w:val="24"/>
                       <w:szCs w:val="24"/>
                     </w:rPr>
-                    <m:t>-5</m:t>
+                    <m:t>-</m:t>
+                  </m:r>
+                  <m:r>
+                    <w:rPr>
+                      <w:rFonts w:ascii="Cambria Math" w:eastAsia="Cambria Math" w:hAnsi="Cambria Math" w:cs="Times New Roman"/>
+                      <w:sz w:val="24"/>
+                      <w:szCs w:val="24"/>
+                    </w:rPr>
+                    <m:t>5</m:t>
                   </m:r>
                   <m:ctrlPr>
                     <w:rPr>
@@ -1184,7 +1069,15 @@
                         <w:sz w:val="24"/>
                         <w:szCs w:val="24"/>
                       </w:rPr>
-                      <m:t>-2</m:t>
+                      <m:t>-</m:t>
+                    </m:r>
+                    <m:r>
+                      <w:rPr>
+                        <w:rFonts w:ascii="Cambria Math" w:eastAsia="Cambria Math" w:hAnsi="Cambria Math" w:cs="Times New Roman"/>
+                        <w:sz w:val="24"/>
+                        <w:szCs w:val="24"/>
+                      </w:rPr>
+                      <m:t>2</m:t>
                     </m:r>
                     <m:ctrlPr>
                       <w:rPr>
@@ -1346,7 +1239,15 @@
                         <w:sz w:val="24"/>
                         <w:szCs w:val="24"/>
                       </w:rPr>
-                      <m:t>-5</m:t>
+                      <m:t>-</m:t>
+                    </m:r>
+                    <m:r>
+                      <w:rPr>
+                        <w:rFonts w:ascii="Cambria Math" w:eastAsia="Cambria Math" w:hAnsi="Cambria Math" w:cs="Times New Roman"/>
+                        <w:sz w:val="24"/>
+                        <w:szCs w:val="24"/>
+                      </w:rPr>
+                      <m:t>5</m:t>
                     </m:r>
                     <m:ctrlPr>
                       <w:rPr>
@@ -1710,392 +1611,6 @@
     <w:p>
       <w:pPr>
         <w:rPr>
-          <w:rFonts w:ascii="Times New Roman" w:hAnsi="Times New Roman" w:cs="Times New Roman"/>
-          <w:sz w:val="24"/>
-          <w:szCs w:val="24"/>
-        </w:rPr>
-      </w:pPr>
-      <w:r>
-        <w:rPr>
-          <w:rFonts w:ascii="Times New Roman" w:hAnsi="Times New Roman" w:cs="Times New Roman"/>
-          <w:sz w:val="24"/>
-          <w:szCs w:val="24"/>
-        </w:rPr>
-        <w:t>Se obtiene el determinante</w:t>
-      </w:r>
-    </w:p>
-    <w:p>
-      <w:pPr>
-        <w:rPr>
-          <w:rFonts w:ascii="Times New Roman" w:eastAsiaTheme="minorEastAsia" w:hAnsi="Times New Roman" w:cs="Times New Roman"/>
-          <w:sz w:val="24"/>
-          <w:szCs w:val="24"/>
-        </w:rPr>
-      </w:pPr>
-      <m:oMathPara>
-        <m:oMath>
-          <m:d>
-            <m:dPr>
-              <m:begChr m:val="|"/>
-              <m:endChr m:val="|"/>
-              <m:ctrlPr>
-                <w:rPr>
-                  <w:rFonts w:ascii="Cambria Math" w:hAnsi="Cambria Math" w:cs="Times New Roman"/>
-                  <w:i/>
-                  <w:sz w:val="24"/>
-                  <w:szCs w:val="24"/>
-                </w:rPr>
-              </m:ctrlPr>
-            </m:dPr>
-            <m:e>
-              <m:r>
-                <w:rPr>
-                  <w:rFonts w:ascii="Cambria Math" w:hAnsi="Cambria Math" w:cs="Times New Roman"/>
-                  <w:sz w:val="24"/>
-                  <w:szCs w:val="24"/>
-                </w:rPr>
-                <m:t>A</m:t>
-              </m:r>
-            </m:e>
-          </m:d>
-          <m:r>
-            <w:rPr>
-              <w:rFonts w:ascii="Cambria Math" w:hAnsi="Cambria Math" w:cs="Times New Roman"/>
-              <w:sz w:val="24"/>
-              <w:szCs w:val="24"/>
-            </w:rPr>
-            <m:t>=1</m:t>
-          </m:r>
-          <m:d>
-            <m:dPr>
-              <m:begChr m:val="|"/>
-              <m:endChr m:val="|"/>
-              <m:ctrlPr>
-                <w:rPr>
-                  <w:rFonts w:ascii="Cambria Math" w:hAnsi="Cambria Math" w:cs="Times New Roman"/>
-                  <w:i/>
-                  <w:sz w:val="24"/>
-                  <w:szCs w:val="24"/>
-                </w:rPr>
-              </m:ctrlPr>
-            </m:dPr>
-            <m:e>
-              <m:m>
-                <m:mPr>
-                  <m:mcs>
-                    <m:mc>
-                      <m:mcPr>
-                        <m:count m:val="2"/>
-                        <m:mcJc m:val="center"/>
-                      </m:mcPr>
-                    </m:mc>
-                  </m:mcs>
-                  <m:ctrlPr>
-                    <w:rPr>
-                      <w:rFonts w:ascii="Cambria Math" w:hAnsi="Cambria Math" w:cs="Times New Roman"/>
-                      <w:i/>
-                      <w:sz w:val="24"/>
-                      <w:szCs w:val="24"/>
-                    </w:rPr>
-                  </m:ctrlPr>
-                </m:mPr>
-                <m:mr>
-                  <m:e>
-                    <m:r>
-                      <w:rPr>
-                        <w:rFonts w:ascii="Cambria Math" w:hAnsi="Cambria Math" w:cs="Times New Roman"/>
-                        <w:sz w:val="24"/>
-                        <w:szCs w:val="24"/>
-                      </w:rPr>
-                      <m:t>1</m:t>
-                    </m:r>
-                  </m:e>
-                  <m:e>
-                    <m:r>
-                      <w:rPr>
-                        <w:rFonts w:ascii="Cambria Math" w:hAnsi="Cambria Math" w:cs="Times New Roman"/>
-                        <w:sz w:val="24"/>
-                        <w:szCs w:val="24"/>
-                      </w:rPr>
-                      <m:t>4</m:t>
-                    </m:r>
-                  </m:e>
-                </m:mr>
-                <m:mr>
-                  <m:e>
-                    <m:r>
-                      <w:rPr>
-                        <w:rFonts w:ascii="Cambria Math" w:hAnsi="Cambria Math" w:cs="Times New Roman"/>
-                        <w:sz w:val="24"/>
-                        <w:szCs w:val="24"/>
-                      </w:rPr>
-                      <m:t>6</m:t>
-                    </m:r>
-                  </m:e>
-                  <m:e>
-                    <m:r>
-                      <w:rPr>
-                        <w:rFonts w:ascii="Cambria Math" w:hAnsi="Cambria Math" w:cs="Times New Roman"/>
-                        <w:sz w:val="24"/>
-                        <w:szCs w:val="24"/>
-                      </w:rPr>
-                      <m:t>0</m:t>
-                    </m:r>
-                  </m:e>
-                </m:mr>
-              </m:m>
-            </m:e>
-          </m:d>
-          <m:r>
-            <w:rPr>
-              <w:rFonts w:ascii="Cambria Math" w:hAnsi="Cambria Math" w:cs="Times New Roman"/>
-              <w:sz w:val="24"/>
-              <w:szCs w:val="24"/>
-            </w:rPr>
-            <m:t>-2</m:t>
-          </m:r>
-          <m:d>
-            <m:dPr>
-              <m:begChr m:val="|"/>
-              <m:endChr m:val="|"/>
-              <m:ctrlPr>
-                <w:rPr>
-                  <w:rFonts w:ascii="Cambria Math" w:hAnsi="Cambria Math" w:cs="Times New Roman"/>
-                  <w:i/>
-                  <w:sz w:val="24"/>
-                  <w:szCs w:val="24"/>
-                </w:rPr>
-              </m:ctrlPr>
-            </m:dPr>
-            <m:e>
-              <m:m>
-                <m:mPr>
-                  <m:mcs>
-                    <m:mc>
-                      <m:mcPr>
-                        <m:count m:val="2"/>
-                        <m:mcJc m:val="center"/>
-                      </m:mcPr>
-                    </m:mc>
-                  </m:mcs>
-                  <m:ctrlPr>
-                    <w:rPr>
-                      <w:rFonts w:ascii="Cambria Math" w:hAnsi="Cambria Math" w:cs="Times New Roman"/>
-                      <w:i/>
-                      <w:sz w:val="24"/>
-                      <w:szCs w:val="24"/>
-                    </w:rPr>
-                  </m:ctrlPr>
-                </m:mPr>
-                <m:mr>
-                  <m:e>
-                    <m:r>
-                      <w:rPr>
-                        <w:rFonts w:ascii="Cambria Math" w:hAnsi="Cambria Math" w:cs="Times New Roman"/>
-                        <w:sz w:val="24"/>
-                        <w:szCs w:val="24"/>
-                      </w:rPr>
-                      <m:t>0</m:t>
-                    </m:r>
-                  </m:e>
-                  <m:e>
-                    <m:r>
-                      <w:rPr>
-                        <w:rFonts w:ascii="Cambria Math" w:hAnsi="Cambria Math" w:cs="Times New Roman"/>
-                        <w:sz w:val="24"/>
-                        <w:szCs w:val="24"/>
-                      </w:rPr>
-                      <m:t>4</m:t>
-                    </m:r>
-                  </m:e>
-                </m:mr>
-                <m:mr>
-                  <m:e>
-                    <m:r>
-                      <w:rPr>
-                        <w:rFonts w:ascii="Cambria Math" w:hAnsi="Cambria Math" w:cs="Times New Roman"/>
-                        <w:sz w:val="24"/>
-                        <w:szCs w:val="24"/>
-                      </w:rPr>
-                      <m:t>5</m:t>
-                    </m:r>
-                  </m:e>
-                  <m:e>
-                    <m:r>
-                      <w:rPr>
-                        <w:rFonts w:ascii="Cambria Math" w:hAnsi="Cambria Math" w:cs="Times New Roman"/>
-                        <w:sz w:val="24"/>
-                        <w:szCs w:val="24"/>
-                      </w:rPr>
-                      <m:t>0</m:t>
-                    </m:r>
-                  </m:e>
-                </m:mr>
-              </m:m>
-            </m:e>
-          </m:d>
-          <m:r>
-            <w:rPr>
-              <w:rFonts w:ascii="Cambria Math" w:hAnsi="Cambria Math" w:cs="Times New Roman"/>
-              <w:sz w:val="24"/>
-              <w:szCs w:val="24"/>
-            </w:rPr>
-            <m:t>+3</m:t>
-          </m:r>
-          <m:d>
-            <m:dPr>
-              <m:begChr m:val="|"/>
-              <m:endChr m:val="|"/>
-              <m:ctrlPr>
-                <w:rPr>
-                  <w:rFonts w:ascii="Cambria Math" w:hAnsi="Cambria Math" w:cs="Times New Roman"/>
-                  <w:i/>
-                  <w:sz w:val="24"/>
-                  <w:szCs w:val="24"/>
-                </w:rPr>
-              </m:ctrlPr>
-            </m:dPr>
-            <m:e>
-              <m:m>
-                <m:mPr>
-                  <m:mcs>
-                    <m:mc>
-                      <m:mcPr>
-                        <m:count m:val="2"/>
-                        <m:mcJc m:val="center"/>
-                      </m:mcPr>
-                    </m:mc>
-                  </m:mcs>
-                  <m:ctrlPr>
-                    <w:rPr>
-                      <w:rFonts w:ascii="Cambria Math" w:hAnsi="Cambria Math" w:cs="Times New Roman"/>
-                      <w:i/>
-                      <w:sz w:val="24"/>
-                      <w:szCs w:val="24"/>
-                    </w:rPr>
-                  </m:ctrlPr>
-                </m:mPr>
-                <m:mr>
-                  <m:e>
-                    <m:r>
-                      <w:rPr>
-                        <w:rFonts w:ascii="Cambria Math" w:hAnsi="Cambria Math" w:cs="Times New Roman"/>
-                        <w:sz w:val="24"/>
-                        <w:szCs w:val="24"/>
-                      </w:rPr>
-                      <m:t>0</m:t>
-                    </m:r>
-                  </m:e>
-                  <m:e>
-                    <m:r>
-                      <w:rPr>
-                        <w:rFonts w:ascii="Cambria Math" w:hAnsi="Cambria Math" w:cs="Times New Roman"/>
-                        <w:sz w:val="24"/>
-                        <w:szCs w:val="24"/>
-                      </w:rPr>
-                      <m:t>1</m:t>
-                    </m:r>
-                  </m:e>
-                </m:mr>
-                <m:mr>
-                  <m:e>
-                    <m:r>
-                      <w:rPr>
-                        <w:rFonts w:ascii="Cambria Math" w:hAnsi="Cambria Math" w:cs="Times New Roman"/>
-                        <w:sz w:val="24"/>
-                        <w:szCs w:val="24"/>
-                      </w:rPr>
-                      <m:t>5</m:t>
-                    </m:r>
-                  </m:e>
-                  <m:e>
-                    <m:r>
-                      <w:rPr>
-                        <w:rFonts w:ascii="Cambria Math" w:hAnsi="Cambria Math" w:cs="Times New Roman"/>
-                        <w:sz w:val="24"/>
-                        <w:szCs w:val="24"/>
-                      </w:rPr>
-                      <m:t>6</m:t>
-                    </m:r>
-                  </m:e>
-                </m:mr>
-              </m:m>
-            </m:e>
-          </m:d>
-          <m:r>
-            <w:rPr>
-              <w:rFonts w:ascii="Cambria Math" w:hAnsi="Cambria Math" w:cs="Times New Roman"/>
-              <w:sz w:val="24"/>
-              <w:szCs w:val="24"/>
-            </w:rPr>
-            <m:t>=-24-2</m:t>
-          </m:r>
-          <m:d>
-            <m:dPr>
-              <m:ctrlPr>
-                <w:rPr>
-                  <w:rFonts w:ascii="Cambria Math" w:hAnsi="Cambria Math" w:cs="Times New Roman"/>
-                  <w:i/>
-                  <w:sz w:val="24"/>
-                  <w:szCs w:val="24"/>
-                </w:rPr>
-              </m:ctrlPr>
-            </m:dPr>
-            <m:e>
-              <m:r>
-                <w:rPr>
-                  <w:rFonts w:ascii="Cambria Math" w:hAnsi="Cambria Math" w:cs="Times New Roman"/>
-                  <w:sz w:val="24"/>
-                  <w:szCs w:val="24"/>
-                </w:rPr>
-                <m:t>-20</m:t>
-              </m:r>
-            </m:e>
-          </m:d>
-          <m:r>
-            <w:rPr>
-              <w:rFonts w:ascii="Cambria Math" w:hAnsi="Cambria Math" w:cs="Times New Roman"/>
-              <w:sz w:val="24"/>
-              <w:szCs w:val="24"/>
-            </w:rPr>
-            <m:t>+3</m:t>
-          </m:r>
-          <m:d>
-            <m:dPr>
-              <m:ctrlPr>
-                <w:rPr>
-                  <w:rFonts w:ascii="Cambria Math" w:hAnsi="Cambria Math" w:cs="Times New Roman"/>
-                  <w:i/>
-                  <w:sz w:val="24"/>
-                  <w:szCs w:val="24"/>
-                </w:rPr>
-              </m:ctrlPr>
-            </m:dPr>
-            <m:e>
-              <m:r>
-                <w:rPr>
-                  <w:rFonts w:ascii="Cambria Math" w:hAnsi="Cambria Math" w:cs="Times New Roman"/>
-                  <w:sz w:val="24"/>
-                  <w:szCs w:val="24"/>
-                </w:rPr>
-                <m:t>-5</m:t>
-              </m:r>
-            </m:e>
-          </m:d>
-          <m:r>
-            <w:rPr>
-              <w:rFonts w:ascii="Cambria Math" w:hAnsi="Cambria Math" w:cs="Times New Roman"/>
-              <w:sz w:val="24"/>
-              <w:szCs w:val="24"/>
-            </w:rPr>
-            <m:t>=-24+40-15=1</m:t>
-          </m:r>
-        </m:oMath>
-      </m:oMathPara>
-    </w:p>
-    <w:p>
-      <w:pPr>
-        <w:rPr>
           <w:rFonts w:ascii="Times New Roman" w:eastAsiaTheme="minorEastAsia" w:hAnsi="Times New Roman" w:cs="Times New Roman"/>
           <w:sz w:val="24"/>
           <w:szCs w:val="24"/>
@@ -2148,7 +1663,15 @@
                   <w:sz w:val="24"/>
                   <w:szCs w:val="24"/>
                 </w:rPr>
-                <m:t>-1</m:t>
+                <m:t>-</m:t>
+              </m:r>
+              <m:r>
+                <w:rPr>
+                  <w:rFonts w:ascii="Cambria Math" w:eastAsiaTheme="minorEastAsia" w:hAnsi="Cambria Math" w:cs="Times New Roman"/>
+                  <w:sz w:val="24"/>
+                  <w:szCs w:val="24"/>
+                </w:rPr>
+                <m:t>1</m:t>
               </m:r>
             </m:sup>
           </m:sSup>
@@ -2201,7 +1724,15 @@
                         <w:sz w:val="24"/>
                         <w:szCs w:val="24"/>
                       </w:rPr>
-                      <m:t>-24</m:t>
+                      <m:t>-</m:t>
+                    </m:r>
+                    <m:r>
+                      <w:rPr>
+                        <w:rFonts w:ascii="Cambria Math" w:hAnsi="Cambria Math" w:cs="Times New Roman"/>
+                        <w:sz w:val="24"/>
+                        <w:szCs w:val="24"/>
+                      </w:rPr>
+                      <m:t>24</m:t>
                     </m:r>
                     <m:ctrlPr>
                       <w:rPr>
@@ -2275,7 +1806,15 @@
                         <w:sz w:val="24"/>
                         <w:szCs w:val="24"/>
                       </w:rPr>
-                      <m:t>-15</m:t>
+                      <m:t>-</m:t>
+                    </m:r>
+                    <m:r>
+                      <w:rPr>
+                        <w:rFonts w:ascii="Cambria Math" w:eastAsia="Cambria Math" w:hAnsi="Cambria Math" w:cs="Times New Roman"/>
+                        <w:sz w:val="24"/>
+                        <w:szCs w:val="24"/>
+                      </w:rPr>
+                      <m:t>15</m:t>
                     </m:r>
                     <m:ctrlPr>
                       <w:rPr>
@@ -2293,7 +1832,15 @@
                         <w:sz w:val="24"/>
                         <w:szCs w:val="24"/>
                       </w:rPr>
-                      <m:t>-4</m:t>
+                      <m:t>-</m:t>
+                    </m:r>
+                    <m:r>
+                      <w:rPr>
+                        <w:rFonts w:ascii="Cambria Math" w:eastAsia="Cambria Math" w:hAnsi="Cambria Math" w:cs="Times New Roman"/>
+                        <w:sz w:val="24"/>
+                        <w:szCs w:val="24"/>
+                      </w:rPr>
+                      <m:t>4</m:t>
                     </m:r>
                     <m:ctrlPr>
                       <w:rPr>
@@ -2313,7 +1860,15 @@
                         <w:sz w:val="24"/>
                         <w:szCs w:val="24"/>
                       </w:rPr>
-                      <m:t>-5</m:t>
+                      <m:t>-</m:t>
+                    </m:r>
+                    <m:r>
+                      <w:rPr>
+                        <w:rFonts w:ascii="Cambria Math" w:eastAsia="Cambria Math" w:hAnsi="Cambria Math" w:cs="Times New Roman"/>
+                        <w:sz w:val="24"/>
+                        <w:szCs w:val="24"/>
+                      </w:rPr>
+                      <m:t>5</m:t>
                     </m:r>
                     <m:ctrlPr>
                       <w:rPr>
@@ -2417,7 +1972,15 @@
                   <w:sz w:val="24"/>
                   <w:szCs w:val="24"/>
                 </w:rPr>
-                <m:t>AB=</m:t>
+                <m:t>AB</m:t>
+              </m:r>
+              <m:r>
+                <w:rPr>
+                  <w:rFonts w:ascii="Cambria Math" w:eastAsiaTheme="minorEastAsia" w:hAnsi="Cambria Math" w:cs="Times New Roman"/>
+                  <w:sz w:val="24"/>
+                  <w:szCs w:val="24"/>
+                </w:rPr>
+                <m:t>=</m:t>
               </m:r>
             </m:e>
           </m:func>
@@ -2427,7 +1990,23 @@
               <w:sz w:val="24"/>
               <w:szCs w:val="24"/>
             </w:rPr>
-            <m:t>detA*detB</m:t>
+            <m:t>detA</m:t>
+          </m:r>
+          <m:r>
+            <w:rPr>
+              <w:rFonts w:ascii="Cambria Math" w:eastAsiaTheme="minorEastAsia" w:hAnsi="Cambria Math" w:cs="Times New Roman"/>
+              <w:sz w:val="24"/>
+              <w:szCs w:val="24"/>
+            </w:rPr>
+            <m:t>*</m:t>
+          </m:r>
+          <m:r>
+            <w:rPr>
+              <w:rFonts w:ascii="Cambria Math" w:eastAsiaTheme="minorEastAsia" w:hAnsi="Cambria Math" w:cs="Times New Roman"/>
+              <w:sz w:val="24"/>
+              <w:szCs w:val="24"/>
+            </w:rPr>
+            <m:t>detB</m:t>
           </m:r>
         </m:oMath>
       </m:oMathPara>
@@ -3294,7 +2873,6 @@
               <w:sz w:val="24"/>
               <w:szCs w:val="24"/>
             </w:rPr>
-            <w:lastRenderedPageBreak/>
             <m:t>det</m:t>
           </m:r>
           <m:d>
@@ -3967,7 +3545,15 @@
                   <w:sz w:val="24"/>
                   <w:szCs w:val="24"/>
                 </w:rPr>
-                <m:t>A=</m:t>
+                <m:t>A</m:t>
+              </m:r>
+              <m:r>
+                <w:rPr>
+                  <w:rFonts w:ascii="Cambria Math" w:eastAsiaTheme="minorEastAsia" w:hAnsi="Cambria Math" w:cs="Times New Roman"/>
+                  <w:sz w:val="24"/>
+                  <w:szCs w:val="24"/>
+                </w:rPr>
+                <m:t>=</m:t>
               </m:r>
               <m:d>
                 <m:dPr>
@@ -4020,7 +3606,15 @@
                             <w:sz w:val="24"/>
                             <w:szCs w:val="24"/>
                           </w:rPr>
-                          <m:t>-1</m:t>
+                          <m:t>-</m:t>
+                        </m:r>
+                        <m:r>
+                          <w:rPr>
+                            <w:rFonts w:ascii="Cambria Math" w:eastAsiaTheme="minorEastAsia" w:hAnsi="Cambria Math" w:cs="Times New Roman"/>
+                            <w:sz w:val="24"/>
+                            <w:szCs w:val="24"/>
+                          </w:rPr>
+                          <m:t>1</m:t>
                         </m:r>
                       </m:e>
                       <m:e>
@@ -4058,7 +3652,15 @@
                             <w:sz w:val="24"/>
                             <w:szCs w:val="24"/>
                           </w:rPr>
-                          <m:t>-1</m:t>
+                          <m:t>-</m:t>
+                        </m:r>
+                        <m:r>
+                          <w:rPr>
+                            <w:rFonts w:ascii="Cambria Math" w:eastAsia="Cambria Math" w:hAnsi="Cambria Math" w:cs="Times New Roman"/>
+                            <w:sz w:val="24"/>
+                            <w:szCs w:val="24"/>
+                          </w:rPr>
+                          <m:t>1</m:t>
                         </m:r>
                         <m:ctrlPr>
                           <w:rPr>
@@ -4098,7 +3700,15 @@
                             <w:sz w:val="24"/>
                             <w:szCs w:val="24"/>
                           </w:rPr>
-                          <m:t>-1</m:t>
+                          <m:t>-</m:t>
+                        </m:r>
+                        <m:r>
+                          <w:rPr>
+                            <w:rFonts w:ascii="Cambria Math" w:eastAsiaTheme="minorEastAsia" w:hAnsi="Cambria Math" w:cs="Times New Roman"/>
+                            <w:sz w:val="24"/>
+                            <w:szCs w:val="24"/>
+                          </w:rPr>
+                          <m:t>1</m:t>
                         </m:r>
                       </m:e>
                       <m:e>
@@ -4310,7 +3920,15 @@
                   <w:sz w:val="24"/>
                   <w:szCs w:val="24"/>
                 </w:rPr>
-                <m:t>B=</m:t>
+                <m:t>B</m:t>
+              </m:r>
+              <m:r>
+                <w:rPr>
+                  <w:rFonts w:ascii="Cambria Math" w:eastAsiaTheme="minorEastAsia" w:hAnsi="Cambria Math" w:cs="Times New Roman"/>
+                  <w:sz w:val="24"/>
+                  <w:szCs w:val="24"/>
+                </w:rPr>
+                <m:t>=</m:t>
               </m:r>
               <m:d>
                 <m:dPr>
@@ -4499,7 +4117,15 @@
                             <w:sz w:val="24"/>
                             <w:szCs w:val="24"/>
                           </w:rPr>
-                          <m:t>-1</m:t>
+                          <m:t>-</m:t>
+                        </m:r>
+                        <m:r>
+                          <w:rPr>
+                            <w:rFonts w:ascii="Cambria Math" w:eastAsiaTheme="minorEastAsia" w:hAnsi="Cambria Math" w:cs="Times New Roman"/>
+                            <w:sz w:val="24"/>
+                            <w:szCs w:val="24"/>
+                          </w:rPr>
+                          <m:t>1</m:t>
                         </m:r>
                       </m:e>
                       <m:e>
@@ -4545,7 +4171,15 @@
                             <w:sz w:val="24"/>
                             <w:szCs w:val="24"/>
                           </w:rPr>
-                          <m:t>-1</m:t>
+                          <m:t>-</m:t>
+                        </m:r>
+                        <m:r>
+                          <w:rPr>
+                            <w:rFonts w:ascii="Cambria Math" w:eastAsia="Cambria Math" w:hAnsi="Cambria Math" w:cs="Times New Roman"/>
+                            <w:sz w:val="24"/>
+                            <w:szCs w:val="24"/>
+                          </w:rPr>
+                          <m:t>1</m:t>
                         </m:r>
                       </m:e>
                     </m:mr>
@@ -4885,7 +4519,55 @@
                       <w:sz w:val="24"/>
                       <w:szCs w:val="24"/>
                     </w:rPr>
-                    <m:t>4x-y+z=7</m:t>
+                    <m:t>4</m:t>
+                  </m:r>
+                  <m:r>
+                    <w:rPr>
+                      <w:rFonts w:ascii="Cambria Math" w:hAnsi="Cambria Math" w:cs="Times New Roman"/>
+                      <w:sz w:val="24"/>
+                      <w:szCs w:val="24"/>
+                    </w:rPr>
+                    <m:t>x</m:t>
+                  </m:r>
+                  <m:r>
+                    <w:rPr>
+                      <w:rFonts w:ascii="Cambria Math" w:hAnsi="Cambria Math" w:cs="Times New Roman"/>
+                      <w:sz w:val="24"/>
+                      <w:szCs w:val="24"/>
+                    </w:rPr>
+                    <m:t>-</m:t>
+                  </m:r>
+                  <m:r>
+                    <w:rPr>
+                      <w:rFonts w:ascii="Cambria Math" w:hAnsi="Cambria Math" w:cs="Times New Roman"/>
+                      <w:sz w:val="24"/>
+                      <w:szCs w:val="24"/>
+                    </w:rPr>
+                    <m:t>y</m:t>
+                  </m:r>
+                  <m:r>
+                    <w:rPr>
+                      <w:rFonts w:ascii="Cambria Math" w:hAnsi="Cambria Math" w:cs="Times New Roman"/>
+                      <w:sz w:val="24"/>
+                      <w:szCs w:val="24"/>
+                    </w:rPr>
+                    <m:t>+</m:t>
+                  </m:r>
+                  <m:r>
+                    <w:rPr>
+                      <w:rFonts w:ascii="Cambria Math" w:hAnsi="Cambria Math" w:cs="Times New Roman"/>
+                      <w:sz w:val="24"/>
+                      <w:szCs w:val="24"/>
+                    </w:rPr>
+                    <m:t>z</m:t>
+                  </m:r>
+                  <m:r>
+                    <w:rPr>
+                      <w:rFonts w:ascii="Cambria Math" w:hAnsi="Cambria Math" w:cs="Times New Roman"/>
+                      <w:sz w:val="24"/>
+                      <w:szCs w:val="24"/>
+                    </w:rPr>
+                    <m:t>=7</m:t>
                   </m:r>
                 </m:e>
                 <m:e>
@@ -4895,7 +4577,71 @@
                       <w:sz w:val="24"/>
                       <w:szCs w:val="24"/>
                     </w:rPr>
-                    <m:t>-2x+4y-2z=1</m:t>
+                    <m:t>-</m:t>
+                  </m:r>
+                  <m:r>
+                    <w:rPr>
+                      <w:rFonts w:ascii="Cambria Math" w:hAnsi="Cambria Math" w:cs="Times New Roman"/>
+                      <w:sz w:val="24"/>
+                      <w:szCs w:val="24"/>
+                    </w:rPr>
+                    <m:t>2</m:t>
+                  </m:r>
+                  <m:r>
+                    <w:rPr>
+                      <w:rFonts w:ascii="Cambria Math" w:hAnsi="Cambria Math" w:cs="Times New Roman"/>
+                      <w:sz w:val="24"/>
+                      <w:szCs w:val="24"/>
+                    </w:rPr>
+                    <m:t>x</m:t>
+                  </m:r>
+                  <m:r>
+                    <w:rPr>
+                      <w:rFonts w:ascii="Cambria Math" w:hAnsi="Cambria Math" w:cs="Times New Roman"/>
+                      <w:sz w:val="24"/>
+                      <w:szCs w:val="24"/>
+                    </w:rPr>
+                    <m:t>+4</m:t>
+                  </m:r>
+                  <m:r>
+                    <w:rPr>
+                      <w:rFonts w:ascii="Cambria Math" w:hAnsi="Cambria Math" w:cs="Times New Roman"/>
+                      <w:sz w:val="24"/>
+                      <w:szCs w:val="24"/>
+                    </w:rPr>
+                    <m:t>y</m:t>
+                  </m:r>
+                  <m:r>
+                    <w:rPr>
+                      <w:rFonts w:ascii="Cambria Math" w:hAnsi="Cambria Math" w:cs="Times New Roman"/>
+                      <w:sz w:val="24"/>
+                      <w:szCs w:val="24"/>
+                    </w:rPr>
+                    <m:t>-</m:t>
+                  </m:r>
+                  <m:r>
+                    <w:rPr>
+                      <w:rFonts w:ascii="Cambria Math" w:hAnsi="Cambria Math" w:cs="Times New Roman"/>
+                      <w:sz w:val="24"/>
+                      <w:szCs w:val="24"/>
+                    </w:rPr>
+                    <m:t>2</m:t>
+                  </m:r>
+                  <m:r>
+                    <w:rPr>
+                      <w:rFonts w:ascii="Cambria Math" w:hAnsi="Cambria Math" w:cs="Times New Roman"/>
+                      <w:sz w:val="24"/>
+                      <w:szCs w:val="24"/>
+                    </w:rPr>
+                    <m:t>z</m:t>
+                  </m:r>
+                  <m:r>
+                    <w:rPr>
+                      <w:rFonts w:ascii="Cambria Math" w:hAnsi="Cambria Math" w:cs="Times New Roman"/>
+                      <w:sz w:val="24"/>
+                      <w:szCs w:val="24"/>
+                    </w:rPr>
+                    <m:t>=1</m:t>
                   </m:r>
                 </m:e>
                 <m:e>
@@ -4905,7 +4651,47 @@
                       <w:sz w:val="24"/>
                       <w:szCs w:val="24"/>
                     </w:rPr>
-                    <m:t>x-y+3z=5</m:t>
+                    <m:t>x</m:t>
+                  </m:r>
+                  <m:r>
+                    <w:rPr>
+                      <w:rFonts w:ascii="Cambria Math" w:hAnsi="Cambria Math" w:cs="Times New Roman"/>
+                      <w:sz w:val="24"/>
+                      <w:szCs w:val="24"/>
+                    </w:rPr>
+                    <m:t>-</m:t>
+                  </m:r>
+                  <m:r>
+                    <w:rPr>
+                      <w:rFonts w:ascii="Cambria Math" w:hAnsi="Cambria Math" w:cs="Times New Roman"/>
+                      <w:sz w:val="24"/>
+                      <w:szCs w:val="24"/>
+                    </w:rPr>
+                    <m:t>y</m:t>
+                  </m:r>
+                  <m:r>
+                    <w:rPr>
+                      <w:rFonts w:ascii="Cambria Math" w:hAnsi="Cambria Math" w:cs="Times New Roman"/>
+                      <w:sz w:val="24"/>
+                      <w:szCs w:val="24"/>
+                    </w:rPr>
+                    <m:t>+3</m:t>
+                  </m:r>
+                  <m:r>
+                    <w:rPr>
+                      <w:rFonts w:ascii="Cambria Math" w:hAnsi="Cambria Math" w:cs="Times New Roman"/>
+                      <w:sz w:val="24"/>
+                      <w:szCs w:val="24"/>
+                    </w:rPr>
+                    <m:t>z</m:t>
+                  </m:r>
+                  <m:r>
+                    <w:rPr>
+                      <w:rFonts w:ascii="Cambria Math" w:hAnsi="Cambria Math" w:cs="Times New Roman"/>
+                      <w:sz w:val="24"/>
+                      <w:szCs w:val="24"/>
+                    </w:rPr>
+                    <m:t>=5</m:t>
                   </m:r>
                 </m:e>
               </m:eqArr>
@@ -5066,7 +4852,6 @@
           <w:szCs w:val="24"/>
         </w:rPr>
       </w:pPr>
-      <w:proofErr w:type="spellStart"/>
       <w:r>
         <w:rPr>
           <w:rFonts w:ascii="Times New Roman" w:eastAsiaTheme="minorEastAsia" w:hAnsi="Times New Roman" w:cs="Times New Roman"/>
@@ -5075,18 +4860,7 @@
           <w:sz w:val="24"/>
           <w:szCs w:val="24"/>
         </w:rPr>
-        <w:t>Iteracion</w:t>
-      </w:r>
-      <w:proofErr w:type="spellEnd"/>
-      <w:r>
-        <w:rPr>
-          <w:rFonts w:ascii="Times New Roman" w:eastAsiaTheme="minorEastAsia" w:hAnsi="Times New Roman" w:cs="Times New Roman"/>
-          <w:i/>
-          <w:iCs/>
-          <w:sz w:val="24"/>
-          <w:szCs w:val="24"/>
-        </w:rPr>
-        <w:t xml:space="preserve"> 1</w:t>
+        <w:t>Iteracion 1</w:t>
       </w:r>
     </w:p>
     <w:p>
@@ -5609,7 +5383,6 @@
           <w:sz w:val="24"/>
           <w:szCs w:val="24"/>
         </w:rPr>
-        <w:lastRenderedPageBreak/>
         <w:t>Iteración 2</w:t>
       </w:r>
     </w:p>
@@ -5868,6 +5641,7 @@
               <w:sz w:val="24"/>
               <w:szCs w:val="24"/>
             </w:rPr>
+            <w:lastRenderedPageBreak/>
             <m:t>y=</m:t>
           </m:r>
           <m:f>
@@ -7852,7 +7626,47 @@
                       <w:sz w:val="24"/>
                       <w:szCs w:val="24"/>
                     </w:rPr>
-                    <m:t>x+2y+3z=0</m:t>
+                    <m:t>x</m:t>
+                  </m:r>
+                  <m:r>
+                    <w:rPr>
+                      <w:rFonts w:ascii="Cambria Math" w:eastAsiaTheme="minorEastAsia" w:hAnsi="Cambria Math" w:cs="Times New Roman"/>
+                      <w:sz w:val="24"/>
+                      <w:szCs w:val="24"/>
+                    </w:rPr>
+                    <m:t>+2</m:t>
+                  </m:r>
+                  <m:r>
+                    <w:rPr>
+                      <w:rFonts w:ascii="Cambria Math" w:eastAsiaTheme="minorEastAsia" w:hAnsi="Cambria Math" w:cs="Times New Roman"/>
+                      <w:sz w:val="24"/>
+                      <w:szCs w:val="24"/>
+                    </w:rPr>
+                    <m:t>y</m:t>
+                  </m:r>
+                  <m:r>
+                    <w:rPr>
+                      <w:rFonts w:ascii="Cambria Math" w:eastAsiaTheme="minorEastAsia" w:hAnsi="Cambria Math" w:cs="Times New Roman"/>
+                      <w:sz w:val="24"/>
+                      <w:szCs w:val="24"/>
+                    </w:rPr>
+                    <m:t>+3</m:t>
+                  </m:r>
+                  <m:r>
+                    <w:rPr>
+                      <w:rFonts w:ascii="Cambria Math" w:eastAsiaTheme="minorEastAsia" w:hAnsi="Cambria Math" w:cs="Times New Roman"/>
+                      <w:sz w:val="24"/>
+                      <w:szCs w:val="24"/>
+                    </w:rPr>
+                    <m:t>z</m:t>
+                  </m:r>
+                  <m:r>
+                    <w:rPr>
+                      <w:rFonts w:ascii="Cambria Math" w:eastAsiaTheme="minorEastAsia" w:hAnsi="Cambria Math" w:cs="Times New Roman"/>
+                      <w:sz w:val="24"/>
+                      <w:szCs w:val="24"/>
+                    </w:rPr>
+                    <m:t>=0</m:t>
                   </m:r>
                 </m:e>
                 <m:e>
@@ -7862,7 +7676,55 @@
                       <w:sz w:val="24"/>
                       <w:szCs w:val="24"/>
                     </w:rPr>
-                    <m:t>2x+4y+6z=0</m:t>
+                    <m:t>2</m:t>
+                  </m:r>
+                  <m:r>
+                    <w:rPr>
+                      <w:rFonts w:ascii="Cambria Math" w:eastAsiaTheme="minorEastAsia" w:hAnsi="Cambria Math" w:cs="Times New Roman"/>
+                      <w:sz w:val="24"/>
+                      <w:szCs w:val="24"/>
+                    </w:rPr>
+                    <m:t>x</m:t>
+                  </m:r>
+                  <m:r>
+                    <w:rPr>
+                      <w:rFonts w:ascii="Cambria Math" w:eastAsiaTheme="minorEastAsia" w:hAnsi="Cambria Math" w:cs="Times New Roman"/>
+                      <w:sz w:val="24"/>
+                      <w:szCs w:val="24"/>
+                    </w:rPr>
+                    <m:t>+4</m:t>
+                  </m:r>
+                  <m:r>
+                    <w:rPr>
+                      <w:rFonts w:ascii="Cambria Math" w:eastAsiaTheme="minorEastAsia" w:hAnsi="Cambria Math" w:cs="Times New Roman"/>
+                      <w:sz w:val="24"/>
+                      <w:szCs w:val="24"/>
+                    </w:rPr>
+                    <m:t>y</m:t>
+                  </m:r>
+                  <m:r>
+                    <w:rPr>
+                      <w:rFonts w:ascii="Cambria Math" w:eastAsiaTheme="minorEastAsia" w:hAnsi="Cambria Math" w:cs="Times New Roman"/>
+                      <w:sz w:val="24"/>
+                      <w:szCs w:val="24"/>
+                    </w:rPr>
+                    <m:t>+6</m:t>
+                  </m:r>
+                  <m:r>
+                    <w:rPr>
+                      <w:rFonts w:ascii="Cambria Math" w:eastAsiaTheme="minorEastAsia" w:hAnsi="Cambria Math" w:cs="Times New Roman"/>
+                      <w:sz w:val="24"/>
+                      <w:szCs w:val="24"/>
+                    </w:rPr>
+                    <m:t>z</m:t>
+                  </m:r>
+                  <m:r>
+                    <w:rPr>
+                      <w:rFonts w:ascii="Cambria Math" w:eastAsiaTheme="minorEastAsia" w:hAnsi="Cambria Math" w:cs="Times New Roman"/>
+                      <w:sz w:val="24"/>
+                      <w:szCs w:val="24"/>
+                    </w:rPr>
+                    <m:t>=0</m:t>
                   </m:r>
                 </m:e>
                 <m:e>
@@ -7872,7 +7734,55 @@
                       <w:sz w:val="24"/>
                       <w:szCs w:val="24"/>
                     </w:rPr>
-                    <m:t xml:space="preserve">3x+6y+9z=0 </m:t>
+                    <m:t>3</m:t>
+                  </m:r>
+                  <m:r>
+                    <w:rPr>
+                      <w:rFonts w:ascii="Cambria Math" w:eastAsiaTheme="minorEastAsia" w:hAnsi="Cambria Math" w:cs="Times New Roman"/>
+                      <w:sz w:val="24"/>
+                      <w:szCs w:val="24"/>
+                    </w:rPr>
+                    <m:t>x</m:t>
+                  </m:r>
+                  <m:r>
+                    <w:rPr>
+                      <w:rFonts w:ascii="Cambria Math" w:eastAsiaTheme="minorEastAsia" w:hAnsi="Cambria Math" w:cs="Times New Roman"/>
+                      <w:sz w:val="24"/>
+                      <w:szCs w:val="24"/>
+                    </w:rPr>
+                    <m:t>+6</m:t>
+                  </m:r>
+                  <m:r>
+                    <w:rPr>
+                      <w:rFonts w:ascii="Cambria Math" w:eastAsiaTheme="minorEastAsia" w:hAnsi="Cambria Math" w:cs="Times New Roman"/>
+                      <w:sz w:val="24"/>
+                      <w:szCs w:val="24"/>
+                    </w:rPr>
+                    <m:t>y</m:t>
+                  </m:r>
+                  <m:r>
+                    <w:rPr>
+                      <w:rFonts w:ascii="Cambria Math" w:eastAsiaTheme="minorEastAsia" w:hAnsi="Cambria Math" w:cs="Times New Roman"/>
+                      <w:sz w:val="24"/>
+                      <w:szCs w:val="24"/>
+                    </w:rPr>
+                    <m:t>+9</m:t>
+                  </m:r>
+                  <m:r>
+                    <w:rPr>
+                      <w:rFonts w:ascii="Cambria Math" w:eastAsiaTheme="minorEastAsia" w:hAnsi="Cambria Math" w:cs="Times New Roman"/>
+                      <w:sz w:val="24"/>
+                      <w:szCs w:val="24"/>
+                    </w:rPr>
+                    <m:t>z</m:t>
+                  </m:r>
+                  <m:r>
+                    <w:rPr>
+                      <w:rFonts w:ascii="Cambria Math" w:eastAsiaTheme="minorEastAsia" w:hAnsi="Cambria Math" w:cs="Times New Roman"/>
+                      <w:sz w:val="24"/>
+                      <w:szCs w:val="24"/>
+                    </w:rPr>
+                    <m:t xml:space="preserve">=0 </m:t>
                   </m:r>
                 </m:e>
               </m:eqArr>
@@ -8127,6 +8037,7 @@
           <w:sz w:val="24"/>
           <w:szCs w:val="24"/>
         </w:rPr>
+        <w:lastRenderedPageBreak/>
         <w:t>Se multiplica la primera fila por (-2) y se le suma a la segunda fila</w:t>
       </w:r>
     </w:p>
@@ -8653,7 +8564,15 @@
               <w:sz w:val="24"/>
               <w:szCs w:val="24"/>
             </w:rPr>
-            <m:t>=y</m:t>
+            <m:t>=</m:t>
+          </m:r>
+          <m:r>
+            <w:rPr>
+              <w:rFonts w:ascii="Cambria Math" w:eastAsiaTheme="minorEastAsia" w:hAnsi="Cambria Math" w:cs="Times New Roman"/>
+              <w:sz w:val="24"/>
+              <w:szCs w:val="24"/>
+            </w:rPr>
+            <m:t>y</m:t>
           </m:r>
           <m:d>
             <m:dPr>
@@ -8696,7 +8615,47 @@
                         <w:sz w:val="24"/>
                         <w:szCs w:val="24"/>
                       </w:rPr>
-                      <m:t>-2α-3β</m:t>
+                      <m:t>-</m:t>
+                    </m:r>
+                    <m:r>
+                      <w:rPr>
+                        <w:rFonts w:ascii="Cambria Math" w:eastAsiaTheme="minorEastAsia" w:hAnsi="Cambria Math" w:cs="Times New Roman"/>
+                        <w:sz w:val="24"/>
+                        <w:szCs w:val="24"/>
+                      </w:rPr>
+                      <m:t>2</m:t>
+                    </m:r>
+                    <m:r>
+                      <w:rPr>
+                        <w:rFonts w:ascii="Cambria Math" w:eastAsiaTheme="minorEastAsia" w:hAnsi="Cambria Math" w:cs="Times New Roman"/>
+                        <w:sz w:val="24"/>
+                        <w:szCs w:val="24"/>
+                      </w:rPr>
+                      <m:t>α</m:t>
+                    </m:r>
+                    <m:r>
+                      <w:rPr>
+                        <w:rFonts w:ascii="Cambria Math" w:eastAsiaTheme="minorEastAsia" w:hAnsi="Cambria Math" w:cs="Times New Roman"/>
+                        <w:sz w:val="24"/>
+                        <w:szCs w:val="24"/>
+                      </w:rPr>
+                      <m:t>-</m:t>
+                    </m:r>
+                    <m:r>
+                      <w:rPr>
+                        <w:rFonts w:ascii="Cambria Math" w:eastAsiaTheme="minorEastAsia" w:hAnsi="Cambria Math" w:cs="Times New Roman"/>
+                        <w:sz w:val="24"/>
+                        <w:szCs w:val="24"/>
+                      </w:rPr>
+                      <m:t>3</m:t>
+                    </m:r>
+                    <m:r>
+                      <w:rPr>
+                        <w:rFonts w:ascii="Cambria Math" w:eastAsiaTheme="minorEastAsia" w:hAnsi="Cambria Math" w:cs="Times New Roman"/>
+                        <w:sz w:val="24"/>
+                        <w:szCs w:val="24"/>
+                      </w:rPr>
+                      <m:t>β</m:t>
                     </m:r>
                   </m:e>
                 </m:mr>
@@ -8733,7 +8692,15 @@
               <w:sz w:val="24"/>
               <w:szCs w:val="24"/>
             </w:rPr>
-            <m:t>=α</m:t>
+            <m:t>=</m:t>
+          </m:r>
+          <m:r>
+            <w:rPr>
+              <w:rFonts w:ascii="Cambria Math" w:eastAsiaTheme="minorEastAsia" w:hAnsi="Cambria Math" w:cs="Times New Roman"/>
+              <w:sz w:val="24"/>
+              <w:szCs w:val="24"/>
+            </w:rPr>
+            <m:t>α</m:t>
           </m:r>
           <m:d>
             <m:dPr>
@@ -8776,7 +8743,15 @@
                         <w:sz w:val="24"/>
                         <w:szCs w:val="24"/>
                       </w:rPr>
-                      <m:t>-2</m:t>
+                      <m:t>-</m:t>
+                    </m:r>
+                    <m:r>
+                      <w:rPr>
+                        <w:rFonts w:ascii="Cambria Math" w:eastAsiaTheme="minorEastAsia" w:hAnsi="Cambria Math" w:cs="Times New Roman"/>
+                        <w:sz w:val="24"/>
+                        <w:szCs w:val="24"/>
+                      </w:rPr>
+                      <m:t>2</m:t>
                     </m:r>
                   </m:e>
                 </m:mr>
@@ -8813,7 +8788,15 @@
               <w:sz w:val="24"/>
               <w:szCs w:val="24"/>
             </w:rPr>
-            <m:t>+β</m:t>
+            <m:t>+</m:t>
+          </m:r>
+          <m:r>
+            <w:rPr>
+              <w:rFonts w:ascii="Cambria Math" w:eastAsiaTheme="minorEastAsia" w:hAnsi="Cambria Math" w:cs="Times New Roman"/>
+              <w:sz w:val="24"/>
+              <w:szCs w:val="24"/>
+            </w:rPr>
+            <m:t>β</m:t>
           </m:r>
           <m:d>
             <m:dPr>
@@ -8856,7 +8839,15 @@
                         <w:sz w:val="24"/>
                         <w:szCs w:val="24"/>
                       </w:rPr>
-                      <m:t>-3</m:t>
+                      <m:t>-</m:t>
+                    </m:r>
+                    <m:r>
+                      <w:rPr>
+                        <w:rFonts w:ascii="Cambria Math" w:eastAsiaTheme="minorEastAsia" w:hAnsi="Cambria Math" w:cs="Times New Roman"/>
+                        <w:sz w:val="24"/>
+                        <w:szCs w:val="24"/>
+                      </w:rPr>
+                      <m:t>3</m:t>
                     </m:r>
                   </m:e>
                 </m:mr>
@@ -8927,53 +8918,7 @@
           <w:sz w:val="28"/>
           <w:szCs w:val="28"/>
         </w:rPr>
-        <w:t xml:space="preserve">4.3 Espacios vectoriales y </w:t>
-      </w:r>
-      <w:proofErr w:type="spellStart"/>
-      <w:proofErr w:type="gramStart"/>
-      <w:r>
-        <w:rPr>
-          <w:rFonts w:ascii="Times New Roman" w:hAnsi="Times New Roman" w:cs="Times New Roman"/>
-          <w:b/>
-          <w:bCs/>
-          <w:sz w:val="28"/>
-          <w:szCs w:val="28"/>
-        </w:rPr>
-        <w:t>auto-valores</w:t>
-      </w:r>
-      <w:proofErr w:type="spellEnd"/>
-      <w:proofErr w:type="gramEnd"/>
-      <w:r>
-        <w:rPr>
-          <w:rFonts w:ascii="Times New Roman" w:hAnsi="Times New Roman" w:cs="Times New Roman"/>
-          <w:b/>
-          <w:bCs/>
-          <w:sz w:val="28"/>
-          <w:szCs w:val="28"/>
-        </w:rPr>
-        <w:t>/</w:t>
-      </w:r>
-      <w:proofErr w:type="spellStart"/>
-      <w:r>
-        <w:rPr>
-          <w:rFonts w:ascii="Times New Roman" w:hAnsi="Times New Roman" w:cs="Times New Roman"/>
-          <w:b/>
-          <w:bCs/>
-          <w:sz w:val="28"/>
-          <w:szCs w:val="28"/>
-        </w:rPr>
-        <w:t>auto-vectores</w:t>
-      </w:r>
-      <w:proofErr w:type="spellEnd"/>
-      <w:r>
-        <w:rPr>
-          <w:rFonts w:ascii="Times New Roman" w:hAnsi="Times New Roman" w:cs="Times New Roman"/>
-          <w:b/>
-          <w:bCs/>
-          <w:sz w:val="28"/>
-          <w:szCs w:val="28"/>
-        </w:rPr>
-        <w:t xml:space="preserve">  </w:t>
+        <w:t xml:space="preserve">4.3 Espacios vectoriales y auto-valores/auto-vectores  </w:t>
       </w:r>
     </w:p>
     <w:p>
@@ -8990,25 +8935,7 @@
           <w:sz w:val="24"/>
           <w:szCs w:val="24"/>
         </w:rPr>
-        <w:t>5. Encuentra la base y la dimensión del subespacio generado por los vectores {(1,2,3</w:t>
-      </w:r>
-      <w:proofErr w:type="gramStart"/>
-      <w:r>
-        <w:rPr>
-          <w:rFonts w:ascii="Times New Roman" w:hAnsi="Times New Roman" w:cs="Times New Roman"/>
-          <w:sz w:val="24"/>
-          <w:szCs w:val="24"/>
-        </w:rPr>
-        <w:t>),(</w:t>
-      </w:r>
-      <w:proofErr w:type="gramEnd"/>
-      <w:r>
-        <w:rPr>
-          <w:rFonts w:ascii="Times New Roman" w:hAnsi="Times New Roman" w:cs="Times New Roman"/>
-          <w:sz w:val="24"/>
-          <w:szCs w:val="24"/>
-        </w:rPr>
-        <w:t>2,4,6),(3,6,9)}</w:t>
+        <w:t>5. Encuentra la base y la dimensión del subespacio generado por los vectores {(1,2,3),(2,4,6),(3,6,9)}</w:t>
       </w:r>
     </w:p>
     <w:p>
@@ -9632,27 +9559,7 @@
           <w:sz w:val="24"/>
           <w:szCs w:val="24"/>
         </w:rPr>
-        <w:t xml:space="preserve">y </w:t>
-      </w:r>
-      <w:proofErr w:type="spellStart"/>
-      <w:r>
-        <w:rPr>
-          <w:rFonts w:ascii="Times New Roman" w:eastAsiaTheme="minorEastAsia" w:hAnsi="Times New Roman" w:cs="Times New Roman"/>
-          <w:i/>
-          <w:sz w:val="24"/>
-          <w:szCs w:val="24"/>
-        </w:rPr>
-        <w:t>y</w:t>
-      </w:r>
-      <w:proofErr w:type="spellEnd"/>
-      <w:r>
-        <w:rPr>
-          <w:rFonts w:ascii="Times New Roman" w:eastAsiaTheme="minorEastAsia" w:hAnsi="Times New Roman" w:cs="Times New Roman"/>
-          <w:i/>
-          <w:sz w:val="24"/>
-          <w:szCs w:val="24"/>
-        </w:rPr>
-        <w:t xml:space="preserve"> z, la cuales se pueden parametrizar de la siguiente forma</w:t>
+        <w:t>y y z, la cuales se pueden parametrizar de la siguiente forma</w:t>
       </w:r>
     </w:p>
     <w:p>
@@ -9842,7 +9749,15 @@
               <w:sz w:val="24"/>
               <w:szCs w:val="24"/>
             </w:rPr>
-            <m:t>=y</m:t>
+            <m:t>=</m:t>
+          </m:r>
+          <m:r>
+            <w:rPr>
+              <w:rFonts w:ascii="Cambria Math" w:eastAsiaTheme="minorEastAsia" w:hAnsi="Cambria Math" w:cs="Times New Roman"/>
+              <w:sz w:val="24"/>
+              <w:szCs w:val="24"/>
+            </w:rPr>
+            <m:t>y</m:t>
           </m:r>
           <m:d>
             <m:dPr>
@@ -9885,7 +9800,47 @@
                         <w:sz w:val="24"/>
                         <w:szCs w:val="24"/>
                       </w:rPr>
-                      <m:t>-2α-3β</m:t>
+                      <m:t>-</m:t>
+                    </m:r>
+                    <m:r>
+                      <w:rPr>
+                        <w:rFonts w:ascii="Cambria Math" w:eastAsiaTheme="minorEastAsia" w:hAnsi="Cambria Math" w:cs="Times New Roman"/>
+                        <w:sz w:val="24"/>
+                        <w:szCs w:val="24"/>
+                      </w:rPr>
+                      <m:t>2</m:t>
+                    </m:r>
+                    <m:r>
+                      <w:rPr>
+                        <w:rFonts w:ascii="Cambria Math" w:eastAsiaTheme="minorEastAsia" w:hAnsi="Cambria Math" w:cs="Times New Roman"/>
+                        <w:sz w:val="24"/>
+                        <w:szCs w:val="24"/>
+                      </w:rPr>
+                      <m:t>α</m:t>
+                    </m:r>
+                    <m:r>
+                      <w:rPr>
+                        <w:rFonts w:ascii="Cambria Math" w:eastAsiaTheme="minorEastAsia" w:hAnsi="Cambria Math" w:cs="Times New Roman"/>
+                        <w:sz w:val="24"/>
+                        <w:szCs w:val="24"/>
+                      </w:rPr>
+                      <m:t>-</m:t>
+                    </m:r>
+                    <m:r>
+                      <w:rPr>
+                        <w:rFonts w:ascii="Cambria Math" w:eastAsiaTheme="minorEastAsia" w:hAnsi="Cambria Math" w:cs="Times New Roman"/>
+                        <w:sz w:val="24"/>
+                        <w:szCs w:val="24"/>
+                      </w:rPr>
+                      <m:t>3</m:t>
+                    </m:r>
+                    <m:r>
+                      <w:rPr>
+                        <w:rFonts w:ascii="Cambria Math" w:eastAsiaTheme="minorEastAsia" w:hAnsi="Cambria Math" w:cs="Times New Roman"/>
+                        <w:sz w:val="24"/>
+                        <w:szCs w:val="24"/>
+                      </w:rPr>
+                      <m:t>β</m:t>
                     </m:r>
                   </m:e>
                 </m:mr>
@@ -9922,7 +9877,15 @@
               <w:sz w:val="24"/>
               <w:szCs w:val="24"/>
             </w:rPr>
-            <m:t>=α</m:t>
+            <m:t>=</m:t>
+          </m:r>
+          <m:r>
+            <w:rPr>
+              <w:rFonts w:ascii="Cambria Math" w:eastAsiaTheme="minorEastAsia" w:hAnsi="Cambria Math" w:cs="Times New Roman"/>
+              <w:sz w:val="24"/>
+              <w:szCs w:val="24"/>
+            </w:rPr>
+            <m:t>α</m:t>
           </m:r>
           <m:d>
             <m:dPr>
@@ -9965,7 +9928,15 @@
                         <w:sz w:val="24"/>
                         <w:szCs w:val="24"/>
                       </w:rPr>
-                      <m:t>-2</m:t>
+                      <m:t>-</m:t>
+                    </m:r>
+                    <m:r>
+                      <w:rPr>
+                        <w:rFonts w:ascii="Cambria Math" w:eastAsiaTheme="minorEastAsia" w:hAnsi="Cambria Math" w:cs="Times New Roman"/>
+                        <w:sz w:val="24"/>
+                        <w:szCs w:val="24"/>
+                      </w:rPr>
+                      <m:t>2</m:t>
                     </m:r>
                   </m:e>
                 </m:mr>
@@ -10002,7 +9973,15 @@
               <w:sz w:val="24"/>
               <w:szCs w:val="24"/>
             </w:rPr>
-            <m:t>+β</m:t>
+            <m:t>+</m:t>
+          </m:r>
+          <m:r>
+            <w:rPr>
+              <w:rFonts w:ascii="Cambria Math" w:eastAsiaTheme="minorEastAsia" w:hAnsi="Cambria Math" w:cs="Times New Roman"/>
+              <w:sz w:val="24"/>
+              <w:szCs w:val="24"/>
+            </w:rPr>
+            <m:t>β</m:t>
           </m:r>
           <m:d>
             <m:dPr>
@@ -10045,7 +10024,15 @@
                         <w:sz w:val="24"/>
                         <w:szCs w:val="24"/>
                       </w:rPr>
-                      <m:t>-3</m:t>
+                      <m:t>-</m:t>
+                    </m:r>
+                    <m:r>
+                      <w:rPr>
+                        <w:rFonts w:ascii="Cambria Math" w:eastAsiaTheme="minorEastAsia" w:hAnsi="Cambria Math" w:cs="Times New Roman"/>
+                        <w:sz w:val="24"/>
+                        <w:szCs w:val="24"/>
+                      </w:rPr>
+                      <m:t>3</m:t>
                     </m:r>
                   </m:e>
                 </m:mr>
@@ -10153,7 +10140,15 @@
                         <w:sz w:val="24"/>
                         <w:szCs w:val="24"/>
                       </w:rPr>
-                      <m:t>-2</m:t>
+                      <m:t>-</m:t>
+                    </m:r>
+                    <m:r>
+                      <w:rPr>
+                        <w:rFonts w:ascii="Cambria Math" w:eastAsiaTheme="minorEastAsia" w:hAnsi="Cambria Math" w:cs="Times New Roman"/>
+                        <w:sz w:val="24"/>
+                        <w:szCs w:val="24"/>
+                      </w:rPr>
+                      <m:t>2</m:t>
                     </m:r>
                   </m:e>
                 </m:mr>
@@ -10225,7 +10220,15 @@
                         <w:sz w:val="24"/>
                         <w:szCs w:val="24"/>
                       </w:rPr>
-                      <m:t>-3</m:t>
+                      <m:t>-</m:t>
+                    </m:r>
+                    <m:r>
+                      <w:rPr>
+                        <w:rFonts w:ascii="Cambria Math" w:eastAsiaTheme="minorEastAsia" w:hAnsi="Cambria Math" w:cs="Times New Roman"/>
+                        <w:sz w:val="24"/>
+                        <w:szCs w:val="24"/>
+                      </w:rPr>
+                      <m:t>3</m:t>
                     </m:r>
                   </m:e>
                 </m:mr>
@@ -10511,15 +10514,7 @@
                         <w:sz w:val="24"/>
                         <w:szCs w:val="24"/>
                       </w:rPr>
-                      <m:t>5</m:t>
-                    </m:r>
-                    <m:r>
-                      <w:rPr>
-                        <w:rFonts w:ascii="Cambria Math" w:eastAsiaTheme="minorEastAsia" w:hAnsi="Cambria Math" w:cs="Times New Roman"/>
-                        <w:sz w:val="24"/>
-                        <w:szCs w:val="24"/>
-                      </w:rPr>
-                      <m:t>-λ</m:t>
+                      <m:t>5-λ</m:t>
                     </m:r>
                   </m:e>
                   <m:e>
@@ -10551,15 +10546,7 @@
                         <w:sz w:val="24"/>
                         <w:szCs w:val="24"/>
                       </w:rPr>
-                      <m:t>5</m:t>
-                    </m:r>
-                    <m:r>
-                      <w:rPr>
-                        <w:rFonts w:ascii="Cambria Math" w:eastAsiaTheme="minorEastAsia" w:hAnsi="Cambria Math" w:cs="Times New Roman"/>
-                        <w:sz w:val="24"/>
-                        <w:szCs w:val="24"/>
-                      </w:rPr>
-                      <m:t>-λ</m:t>
+                      <m:t>5-λ</m:t>
                     </m:r>
                   </m:e>
                 </m:mr>
@@ -10657,15 +10644,7 @@
               <w:sz w:val="24"/>
               <w:szCs w:val="24"/>
             </w:rPr>
-            <m:t>=</m:t>
-          </m:r>
-          <m:r>
-            <w:rPr>
-              <w:rFonts w:ascii="Cambria Math" w:eastAsiaTheme="minorEastAsia" w:hAnsi="Cambria Math" w:cs="Times New Roman"/>
-              <w:sz w:val="24"/>
-              <w:szCs w:val="24"/>
-            </w:rPr>
-            <m:t>25-10λ+</m:t>
+            <m:t>=25-10λ+</m:t>
           </m:r>
           <m:sSup>
             <m:sSupPr>
@@ -10844,15 +10823,7 @@
               <w:sz w:val="24"/>
               <w:szCs w:val="24"/>
             </w:rPr>
-            <m:t>-10λ+21</m:t>
-          </m:r>
-          <m:r>
-            <w:rPr>
-              <w:rFonts w:ascii="Cambria Math" w:eastAsiaTheme="minorEastAsia" w:hAnsi="Cambria Math" w:cs="Times New Roman"/>
-              <w:sz w:val="24"/>
-              <w:szCs w:val="24"/>
-            </w:rPr>
-            <m:t>=0</m:t>
+            <m:t>-10λ+21=0</m:t>
           </m:r>
         </m:oMath>
       </m:oMathPara>
@@ -10873,7 +10844,6 @@
           <w:sz w:val="24"/>
           <w:szCs w:val="24"/>
         </w:rPr>
-        <w:lastRenderedPageBreak/>
         <w:t xml:space="preserve">Factorizando nos queda </w:t>
       </w:r>
     </w:p>
@@ -11068,6 +11038,7 @@
           <w:sz w:val="24"/>
           <w:szCs w:val="24"/>
         </w:rPr>
+        <w:lastRenderedPageBreak/>
         <w:t xml:space="preserve">Una vez obtenidos los </w:t>
       </w:r>
       <w:r>
@@ -11095,23 +11066,7 @@
             <w:sz w:val="24"/>
             <w:szCs w:val="24"/>
           </w:rPr>
-          <m:t>λ</m:t>
-        </m:r>
-        <m:r>
-          <w:rPr>
-            <w:rFonts w:ascii="Cambria Math" w:eastAsiaTheme="minorEastAsia" w:hAnsi="Cambria Math" w:cs="Times New Roman"/>
-            <w:sz w:val="24"/>
-            <w:szCs w:val="24"/>
-          </w:rPr>
-          <m:t xml:space="preserve"> </m:t>
-        </m:r>
-        <m:r>
-          <w:rPr>
-            <w:rFonts w:ascii="Cambria Math" w:eastAsiaTheme="minorEastAsia" w:hAnsi="Cambria Math" w:cs="Times New Roman"/>
-            <w:sz w:val="24"/>
-            <w:szCs w:val="24"/>
-          </w:rPr>
-          <m:t xml:space="preserve"> </m:t>
+          <m:t xml:space="preserve">λ  </m:t>
         </m:r>
       </m:oMath>
       <w:r>
@@ -11132,24 +11087,6 @@
         </w:rPr>
         <w:t>auto vectores</w:t>
       </w:r>
-      <m:oMath>
-        <m:r>
-          <w:rPr>
-            <w:rFonts w:ascii="Cambria Math" w:eastAsiaTheme="minorEastAsia" w:hAnsi="Cambria Math" w:cs="Times New Roman"/>
-            <w:sz w:val="24"/>
-            <w:szCs w:val="24"/>
-          </w:rPr>
-          <w:tab/>
-        </m:r>
-        <m:r>
-          <w:rPr>
-            <w:rFonts w:ascii="Cambria Math" w:eastAsiaTheme="minorEastAsia" w:hAnsi="Cambria Math" w:cs="Times New Roman"/>
-            <w:sz w:val="24"/>
-            <w:szCs w:val="24"/>
-          </w:rPr>
-          <w:tab/>
-        </m:r>
-      </m:oMath>
     </w:p>
     <w:p>
       <w:pPr>
@@ -11541,33 +11478,17 @@
                         <w:sz w:val="24"/>
                         <w:szCs w:val="24"/>
                       </w:rPr>
-                      <m:t>-</m:t>
-                    </m:r>
-                    <m:r>
-                      <w:rPr>
-                        <w:rFonts w:ascii="Cambria Math" w:eastAsiaTheme="minorEastAsia" w:hAnsi="Cambria Math" w:cs="Times New Roman"/>
-                        <w:sz w:val="24"/>
-                        <w:szCs w:val="24"/>
-                      </w:rPr>
-                      <m:t>2</m:t>
-                    </m:r>
-                  </m:e>
-                  <m:e>
-                    <m:r>
-                      <w:rPr>
-                        <w:rFonts w:ascii="Cambria Math" w:eastAsiaTheme="minorEastAsia" w:hAnsi="Cambria Math" w:cs="Times New Roman"/>
-                        <w:sz w:val="24"/>
-                        <w:szCs w:val="24"/>
-                      </w:rPr>
-                      <m:t>-</m:t>
-                    </m:r>
-                    <m:r>
-                      <w:rPr>
-                        <w:rFonts w:ascii="Cambria Math" w:eastAsiaTheme="minorEastAsia" w:hAnsi="Cambria Math" w:cs="Times New Roman"/>
-                        <w:sz w:val="24"/>
-                        <w:szCs w:val="24"/>
-                      </w:rPr>
-                      <m:t>2</m:t>
+                      <m:t>-2</m:t>
+                    </m:r>
+                  </m:e>
+                  <m:e>
+                    <m:r>
+                      <w:rPr>
+                        <w:rFonts w:ascii="Cambria Math" w:eastAsiaTheme="minorEastAsia" w:hAnsi="Cambria Math" w:cs="Times New Roman"/>
+                        <w:sz w:val="24"/>
+                        <w:szCs w:val="24"/>
+                      </w:rPr>
+                      <m:t>-2</m:t>
                     </m:r>
                   </m:e>
                 </m:mr>
@@ -11712,23 +11633,7 @@
               <w:sz w:val="24"/>
               <w:szCs w:val="24"/>
             </w:rPr>
-            <m:t>=</m:t>
-          </m:r>
-          <m:r>
-            <w:rPr>
-              <w:rFonts w:ascii="Cambria Math" w:eastAsiaTheme="minorEastAsia" w:hAnsi="Cambria Math" w:cs="Times New Roman"/>
-              <w:sz w:val="24"/>
-              <w:szCs w:val="24"/>
-            </w:rPr>
-            <m:t>0</m:t>
-          </m:r>
-          <m:r>
-            <w:rPr>
-              <w:rFonts w:ascii="Cambria Math" w:eastAsiaTheme="minorEastAsia" w:hAnsi="Cambria Math" w:cs="Times New Roman"/>
-              <w:sz w:val="24"/>
-              <w:szCs w:val="24"/>
-            </w:rPr>
-            <m:t xml:space="preserve">  </m:t>
+            <m:t xml:space="preserve">=0  </m:t>
           </m:r>
         </m:oMath>
       </m:oMathPara>
@@ -11838,15 +11743,7 @@
                       <w:sz w:val="24"/>
                       <w:szCs w:val="24"/>
                     </w:rPr>
-                    <m:t>-</m:t>
-                  </m:r>
-                  <m:r>
-                    <w:rPr>
-                      <w:rFonts w:ascii="Cambria Math" w:eastAsiaTheme="minorEastAsia" w:hAnsi="Cambria Math" w:cs="Times New Roman"/>
-                      <w:sz w:val="24"/>
-                      <w:szCs w:val="24"/>
-                    </w:rPr>
-                    <m:t>2</m:t>
+                    <m:t>-2</m:t>
                   </m:r>
                   <m:sSub>
                     <m:sSubPr>
@@ -11889,15 +11786,7 @@
                       <w:sz w:val="24"/>
                       <w:szCs w:val="24"/>
                     </w:rPr>
-                    <m:t>-</m:t>
-                  </m:r>
-                  <m:r>
-                    <w:rPr>
-                      <w:rFonts w:ascii="Cambria Math" w:eastAsiaTheme="minorEastAsia" w:hAnsi="Cambria Math" w:cs="Times New Roman"/>
-                      <w:sz w:val="24"/>
-                      <w:szCs w:val="24"/>
-                    </w:rPr>
-                    <m:t>2</m:t>
+                    <m:t>-2</m:t>
                   </m:r>
                   <m:sSub>
                     <m:sSubPr>
@@ -11938,15 +11827,7 @@
                       <w:sz w:val="24"/>
                       <w:szCs w:val="24"/>
                     </w:rPr>
-                    <m:t>-</m:t>
-                  </m:r>
-                  <m:r>
-                    <w:rPr>
-                      <w:rFonts w:ascii="Cambria Math" w:eastAsiaTheme="minorEastAsia" w:hAnsi="Cambria Math" w:cs="Times New Roman"/>
-                      <w:sz w:val="24"/>
-                      <w:szCs w:val="24"/>
-                    </w:rPr>
-                    <m:t>2</m:t>
+                    <m:t>-2</m:t>
                   </m:r>
                   <m:sSub>
                     <m:sSubPr>
@@ -12181,15 +12062,7 @@
               <w:sz w:val="24"/>
               <w:szCs w:val="24"/>
             </w:rPr>
-            <m:t>=</m:t>
-          </m:r>
-          <m:r>
-            <w:rPr>
-              <w:rFonts w:ascii="Cambria Math" w:eastAsiaTheme="minorEastAsia" w:hAnsi="Cambria Math" w:cs="Times New Roman"/>
-              <w:sz w:val="24"/>
-              <w:szCs w:val="24"/>
-            </w:rPr>
-            <m:t>-</m:t>
+            <m:t>=-</m:t>
           </m:r>
           <m:sSub>
             <m:sSubPr>
@@ -12352,15 +12225,7 @@
             <w:sz w:val="24"/>
             <w:szCs w:val="24"/>
           </w:rPr>
-          <m:t>=</m:t>
-        </m:r>
-        <m:r>
-          <w:rPr>
-            <w:rFonts w:ascii="Cambria Math" w:eastAsiaTheme="minorEastAsia" w:hAnsi="Cambria Math" w:cs="Times New Roman"/>
-            <w:sz w:val="24"/>
-            <w:szCs w:val="24"/>
-          </w:rPr>
-          <m:t>3</m:t>
+          <m:t>=3</m:t>
         </m:r>
       </m:oMath>
     </w:p>
@@ -12416,15 +12281,7 @@
                         <w:sz w:val="24"/>
                         <w:szCs w:val="24"/>
                       </w:rPr>
-                      <m:t>5-</m:t>
-                    </m:r>
-                    <m:r>
-                      <w:rPr>
-                        <w:rFonts w:ascii="Cambria Math" w:eastAsiaTheme="minorEastAsia" w:hAnsi="Cambria Math" w:cs="Times New Roman"/>
-                        <w:sz w:val="24"/>
-                        <w:szCs w:val="24"/>
-                      </w:rPr>
-                      <m:t>3</m:t>
+                      <m:t>5-3</m:t>
                     </m:r>
                   </m:e>
                   <m:e>
@@ -12456,15 +12313,7 @@
                         <w:sz w:val="24"/>
                         <w:szCs w:val="24"/>
                       </w:rPr>
-                      <m:t>5-</m:t>
-                    </m:r>
-                    <m:r>
-                      <w:rPr>
-                        <w:rFonts w:ascii="Cambria Math" w:eastAsiaTheme="minorEastAsia" w:hAnsi="Cambria Math" w:cs="Times New Roman"/>
-                        <w:sz w:val="24"/>
-                        <w:szCs w:val="24"/>
-                      </w:rPr>
-                      <m:t>3</m:t>
+                      <m:t>5-3</m:t>
                     </m:r>
                   </m:e>
                 </m:mr>
@@ -13012,15 +12861,7 @@
                       <w:sz w:val="24"/>
                       <w:szCs w:val="24"/>
                     </w:rPr>
-                    <m:t>+</m:t>
-                  </m:r>
-                  <m:r>
-                    <w:rPr>
-                      <w:rFonts w:ascii="Cambria Math" w:eastAsiaTheme="minorEastAsia" w:hAnsi="Cambria Math" w:cs="Times New Roman"/>
-                      <w:sz w:val="24"/>
-                      <w:szCs w:val="24"/>
-                    </w:rPr>
-                    <m:t>2</m:t>
+                    <m:t>+2</m:t>
                   </m:r>
                   <m:sSub>
                     <m:sSubPr>
@@ -13193,7 +13034,6 @@
           <w:sz w:val="24"/>
           <w:szCs w:val="24"/>
         </w:rPr>
-        <w:lastRenderedPageBreak/>
         <w:t xml:space="preserve">El autovector es </w:t>
       </w:r>
     </w:p>
@@ -13362,6 +13202,7 @@
               <w:sz w:val="24"/>
               <w:szCs w:val="24"/>
             </w:rPr>
+            <w:lastRenderedPageBreak/>
             <m:t xml:space="preserve">∴Los autovectores de la matriz son </m:t>
           </m:r>
           <m:d>
@@ -13550,27 +13391,7 @@
           <w:sz w:val="24"/>
           <w:szCs w:val="24"/>
         </w:rPr>
-        <w:t xml:space="preserve">Esta técnica estadística involucra operaciones de álgebra lineal y matricial, y transforma el conjunto de datos original en un nuevo sistema de coordenadas que está estructurado por los componentes principales. Los </w:t>
-      </w:r>
-      <w:proofErr w:type="gramStart"/>
-      <w:r>
-        <w:rPr>
-          <w:rFonts w:ascii="Times New Roman" w:eastAsiaTheme="minorEastAsia" w:hAnsi="Times New Roman" w:cs="Times New Roman"/>
-          <w:iCs/>
-          <w:sz w:val="24"/>
-          <w:szCs w:val="24"/>
-        </w:rPr>
-        <w:t>vectores propios y los valores propios</w:t>
-      </w:r>
-      <w:proofErr w:type="gramEnd"/>
-      <w:r>
-        <w:rPr>
-          <w:rFonts w:ascii="Times New Roman" w:eastAsiaTheme="minorEastAsia" w:hAnsi="Times New Roman" w:cs="Times New Roman"/>
-          <w:iCs/>
-          <w:sz w:val="24"/>
-          <w:szCs w:val="24"/>
-        </w:rPr>
-        <w:t xml:space="preserve"> de la matriz de covarianza que sustentan los componentes principales permiten el análisis de estas transformaciones lineales.</w:t>
+        <w:t>Esta técnica estadística involucra operaciones de álgebra lineal y matricial, y transforma el conjunto de datos original en un nuevo sistema de coordenadas que está estructurado por los componentes principales. Los vectores propios y los valores propios de la matriz de covarianza que sustentan los componentes principales permiten el análisis de estas transformaciones lineales.</w:t>
       </w:r>
     </w:p>
     <w:p>
@@ -13589,27 +13410,7 @@
           <w:sz w:val="24"/>
           <w:szCs w:val="24"/>
         </w:rPr>
-        <w:t xml:space="preserve">8. Calcule la descomposición en valores singulares (SVD) de la </w:t>
-      </w:r>
-      <w:proofErr w:type="spellStart"/>
-      <w:r>
-        <w:rPr>
-          <w:rFonts w:ascii="Times New Roman" w:eastAsiaTheme="minorEastAsia" w:hAnsi="Times New Roman" w:cs="Times New Roman"/>
-          <w:iCs/>
-          <w:sz w:val="24"/>
-          <w:szCs w:val="24"/>
-        </w:rPr>
-        <w:t>mátriz</w:t>
-      </w:r>
-      <w:proofErr w:type="spellEnd"/>
-      <w:r>
-        <w:rPr>
-          <w:rFonts w:ascii="Times New Roman" w:eastAsiaTheme="minorEastAsia" w:hAnsi="Times New Roman" w:cs="Times New Roman"/>
-          <w:iCs/>
-          <w:sz w:val="24"/>
-          <w:szCs w:val="24"/>
-        </w:rPr>
-        <w:t>:</w:t>
+        <w:t>8. Calcule la descomposición en valores singulares (SVD) de la mátriz:</w:t>
       </w:r>
     </w:p>
     <w:p>
@@ -13629,15 +13430,7 @@
               <w:sz w:val="24"/>
               <w:szCs w:val="24"/>
             </w:rPr>
-            <m:t>H</m:t>
-          </m:r>
-          <m:r>
-            <w:rPr>
-              <w:rFonts w:ascii="Cambria Math" w:eastAsiaTheme="minorEastAsia" w:hAnsi="Cambria Math" w:cs="Times New Roman"/>
-              <w:sz w:val="24"/>
-              <w:szCs w:val="24"/>
-            </w:rPr>
-            <m:t>=</m:t>
+            <m:t>H=</m:t>
           </m:r>
           <m:d>
             <m:dPr>
@@ -14041,15 +13834,7 @@
             <w:sz w:val="24"/>
             <w:szCs w:val="24"/>
           </w:rPr>
-          <m:t>H</m:t>
-        </m:r>
-        <m:r>
-          <w:rPr>
-            <w:rFonts w:ascii="Cambria Math" w:eastAsiaTheme="minorEastAsia" w:hAnsi="Cambria Math" w:cs="Times New Roman"/>
-            <w:sz w:val="24"/>
-            <w:szCs w:val="24"/>
-          </w:rPr>
-          <m:t xml:space="preserve"> </m:t>
+          <m:t xml:space="preserve">H </m:t>
         </m:r>
       </m:oMath>
     </w:p>
@@ -14108,16 +13893,7 @@
               <w:szCs w:val="24"/>
               <w:vertAlign w:val="superscript"/>
             </w:rPr>
-            <m:t>H</m:t>
-          </m:r>
-          <m:r>
-            <w:rPr>
-              <w:rFonts w:ascii="Cambria Math" w:eastAsiaTheme="minorEastAsia" w:hAnsi="Cambria Math" w:cs="Times New Roman"/>
-              <w:sz w:val="24"/>
-              <w:szCs w:val="24"/>
-              <w:vertAlign w:val="superscript"/>
-            </w:rPr>
-            <m:t>=</m:t>
+            <m:t>H=</m:t>
           </m:r>
           <m:d>
             <m:dPr>
@@ -14349,15 +14125,7 @@
                         <w:sz w:val="24"/>
                         <w:szCs w:val="24"/>
                       </w:rPr>
-                      <m:t>1</m:t>
-                    </m:r>
-                    <m:r>
-                      <w:rPr>
-                        <w:rFonts w:ascii="Cambria Math" w:eastAsiaTheme="minorEastAsia" w:hAnsi="Cambria Math" w:cs="Times New Roman"/>
-                        <w:sz w:val="24"/>
-                        <w:szCs w:val="24"/>
-                      </w:rPr>
-                      <m:t>3</m:t>
+                      <m:t>13</m:t>
                     </m:r>
                   </m:e>
                   <m:e>
@@ -14515,15 +14283,7 @@
                         <w:sz w:val="24"/>
                         <w:szCs w:val="24"/>
                       </w:rPr>
-                      <m:t>13</m:t>
-                    </m:r>
-                    <m:r>
-                      <w:rPr>
-                        <w:rFonts w:ascii="Cambria Math" w:eastAsiaTheme="minorEastAsia" w:hAnsi="Cambria Math" w:cs="Times New Roman"/>
-                        <w:sz w:val="24"/>
-                        <w:szCs w:val="24"/>
-                      </w:rPr>
-                      <m:t>-λ</m:t>
+                      <m:t>13-λ</m:t>
                     </m:r>
                   </m:e>
                   <m:e>
@@ -14555,15 +14315,7 @@
                         <w:sz w:val="24"/>
                         <w:szCs w:val="24"/>
                       </w:rPr>
-                      <m:t>5</m:t>
-                    </m:r>
-                    <m:r>
-                      <w:rPr>
-                        <w:rFonts w:ascii="Cambria Math" w:eastAsiaTheme="minorEastAsia" w:hAnsi="Cambria Math" w:cs="Times New Roman"/>
-                        <w:sz w:val="24"/>
-                        <w:szCs w:val="24"/>
-                      </w:rPr>
-                      <m:t>-λ</m:t>
+                      <m:t>5-λ</m:t>
                     </m:r>
                   </m:e>
                 </m:mr>
@@ -14671,15 +14423,7 @@
               <w:sz w:val="24"/>
               <w:szCs w:val="24"/>
             </w:rPr>
-            <m:t>-18λ+</m:t>
-          </m:r>
-          <m:r>
-            <w:rPr>
-              <w:rFonts w:ascii="Cambria Math" w:eastAsiaTheme="minorEastAsia" w:hAnsi="Cambria Math" w:cs="Times New Roman"/>
-              <w:sz w:val="24"/>
-              <w:szCs w:val="24"/>
-            </w:rPr>
-            <m:t>65-49</m:t>
+            <m:t>-18λ+65-49</m:t>
           </m:r>
         </m:oMath>
       </m:oMathPara>
@@ -14742,15 +14486,7 @@
               <w:sz w:val="24"/>
               <w:szCs w:val="24"/>
             </w:rPr>
-            <m:t>-18λ+</m:t>
-          </m:r>
-          <m:r>
-            <w:rPr>
-              <w:rFonts w:ascii="Cambria Math" w:eastAsiaTheme="minorEastAsia" w:hAnsi="Cambria Math" w:cs="Times New Roman"/>
-              <w:sz w:val="24"/>
-              <w:szCs w:val="24"/>
-            </w:rPr>
-            <m:t>16</m:t>
+            <m:t>-18λ+16</m:t>
           </m:r>
         </m:oMath>
       </m:oMathPara>
@@ -14824,15 +14560,7 @@
               <w:sz w:val="24"/>
               <w:szCs w:val="24"/>
             </w:rPr>
-            <m:t>-18λ+16</m:t>
-          </m:r>
-          <m:r>
-            <w:rPr>
-              <w:rFonts w:ascii="Cambria Math" w:eastAsiaTheme="minorEastAsia" w:hAnsi="Cambria Math" w:cs="Times New Roman"/>
-              <w:sz w:val="24"/>
-              <w:szCs w:val="24"/>
-            </w:rPr>
-            <m:t>=0</m:t>
+            <m:t>-18λ+16=0</m:t>
           </m:r>
         </m:oMath>
       </m:oMathPara>
@@ -14854,7 +14582,6 @@
               <w:sz w:val="24"/>
               <w:szCs w:val="24"/>
             </w:rPr>
-            <w:lastRenderedPageBreak/>
             <m:t>λ=</m:t>
           </m:r>
           <m:f>
@@ -14983,6 +14710,7 @@
               <w:sz w:val="24"/>
               <w:szCs w:val="24"/>
             </w:rPr>
+            <w:lastRenderedPageBreak/>
             <m:t>λ=</m:t>
           </m:r>
           <m:f>
@@ -15004,15 +14732,7 @@
                   <w:sz w:val="24"/>
                   <w:szCs w:val="24"/>
                 </w:rPr>
-                <m:t>18±</m:t>
-              </m:r>
-              <m:r>
-                <w:rPr>
-                  <w:rFonts w:ascii="Cambria Math" w:eastAsiaTheme="minorEastAsia" w:hAnsi="Cambria Math" w:cs="Times New Roman"/>
-                  <w:sz w:val="24"/>
-                  <w:szCs w:val="24"/>
-                </w:rPr>
-                <m:t>16.12</m:t>
+                <m:t>18±16.12</m:t>
               </m:r>
             </m:num>
             <m:den>
@@ -15079,23 +14799,7 @@
               <w:sz w:val="24"/>
               <w:szCs w:val="24"/>
             </w:rPr>
-            <m:t>=</m:t>
-          </m:r>
-          <m:r>
-            <w:rPr>
-              <w:rFonts w:ascii="Cambria Math" w:eastAsiaTheme="minorEastAsia" w:hAnsi="Cambria Math" w:cs="Times New Roman"/>
-              <w:sz w:val="24"/>
-              <w:szCs w:val="24"/>
-            </w:rPr>
-            <m:t>17.06</m:t>
-          </m:r>
-          <m:r>
-            <w:rPr>
-              <w:rFonts w:ascii="Cambria Math" w:eastAsiaTheme="minorEastAsia" w:hAnsi="Cambria Math" w:cs="Times New Roman"/>
-              <w:sz w:val="24"/>
-              <w:szCs w:val="24"/>
-            </w:rPr>
-            <m:t xml:space="preserve">, </m:t>
+            <m:t xml:space="preserve">=17.06, </m:t>
           </m:r>
           <m:sSub>
             <m:sSubPr>
@@ -15116,15 +14820,7 @@
                   <w:sz w:val="24"/>
                   <w:szCs w:val="24"/>
                 </w:rPr>
-                <m:t xml:space="preserve"> </m:t>
-              </m:r>
-              <m:r>
-                <w:rPr>
-                  <w:rFonts w:ascii="Cambria Math" w:eastAsiaTheme="minorEastAsia" w:hAnsi="Cambria Math" w:cs="Times New Roman"/>
-                  <w:sz w:val="24"/>
-                  <w:szCs w:val="24"/>
-                </w:rPr>
-                <m:t>λ</m:t>
+                <m:t xml:space="preserve"> λ</m:t>
               </m:r>
             </m:e>
             <m:sub>
@@ -15144,15 +14840,7 @@
               <w:sz w:val="24"/>
               <w:szCs w:val="24"/>
             </w:rPr>
-            <m:t>=</m:t>
-          </m:r>
-          <m:r>
-            <w:rPr>
-              <w:rFonts w:ascii="Cambria Math" w:eastAsiaTheme="minorEastAsia" w:hAnsi="Cambria Math" w:cs="Times New Roman"/>
-              <w:sz w:val="24"/>
-              <w:szCs w:val="24"/>
-            </w:rPr>
-            <m:t>0.94</m:t>
+            <m:t>=0.94</m:t>
           </m:r>
         </m:oMath>
       </m:oMathPara>
@@ -15197,24 +14885,6 @@
         </w:rPr>
         <w:t>se sustituyen en la matriz para obtener los auto vectores</w:t>
       </w:r>
-      <m:oMath>
-        <m:r>
-          <w:rPr>
-            <w:rFonts w:ascii="Cambria Math" w:eastAsiaTheme="minorEastAsia" w:hAnsi="Cambria Math" w:cs="Times New Roman"/>
-            <w:sz w:val="24"/>
-            <w:szCs w:val="24"/>
-          </w:rPr>
-          <w:tab/>
-        </m:r>
-        <m:r>
-          <w:rPr>
-            <w:rFonts w:ascii="Cambria Math" w:eastAsiaTheme="minorEastAsia" w:hAnsi="Cambria Math" w:cs="Times New Roman"/>
-            <w:sz w:val="24"/>
-            <w:szCs w:val="24"/>
-          </w:rPr>
-          <w:tab/>
-        </m:r>
-      </m:oMath>
     </w:p>
     <w:p>
       <w:pPr>
@@ -15274,15 +14944,7 @@
             <w:sz w:val="24"/>
             <w:szCs w:val="24"/>
           </w:rPr>
-          <m:t>=</m:t>
-        </m:r>
-        <m:r>
-          <w:rPr>
-            <w:rFonts w:ascii="Cambria Math" w:eastAsiaTheme="minorEastAsia" w:hAnsi="Cambria Math" w:cs="Times New Roman"/>
-            <w:sz w:val="24"/>
-            <w:szCs w:val="24"/>
-          </w:rPr>
-          <m:t>17.06</m:t>
+          <m:t>=17.06</m:t>
         </m:r>
       </m:oMath>
     </w:p>
@@ -15340,15 +15002,7 @@
                         <w:sz w:val="24"/>
                         <w:szCs w:val="24"/>
                       </w:rPr>
-                      <m:t>13-</m:t>
-                    </m:r>
-                    <m:r>
-                      <w:rPr>
-                        <w:rFonts w:ascii="Cambria Math" w:eastAsiaTheme="minorEastAsia" w:hAnsi="Cambria Math" w:cs="Times New Roman"/>
-                        <w:sz w:val="24"/>
-                        <w:szCs w:val="24"/>
-                      </w:rPr>
-                      <m:t>17.06</m:t>
+                      <m:t>13-17.06</m:t>
                     </m:r>
                   </m:e>
                   <m:e>
@@ -15380,15 +15034,7 @@
                         <w:sz w:val="24"/>
                         <w:szCs w:val="24"/>
                       </w:rPr>
-                      <m:t>5-</m:t>
-                    </m:r>
-                    <m:r>
-                      <w:rPr>
-                        <w:rFonts w:ascii="Cambria Math" w:eastAsiaTheme="minorEastAsia" w:hAnsi="Cambria Math" w:cs="Times New Roman"/>
-                        <w:sz w:val="24"/>
-                        <w:szCs w:val="24"/>
-                      </w:rPr>
-                      <m:t>17.06</m:t>
+                      <m:t>5-17.06</m:t>
                     </m:r>
                   </m:e>
                 </m:mr>
@@ -15446,15 +15092,7 @@
                         <w:sz w:val="24"/>
                         <w:szCs w:val="24"/>
                       </w:rPr>
-                      <m:t>-</m:t>
-                    </m:r>
-                    <m:r>
-                      <w:rPr>
-                        <w:rFonts w:ascii="Cambria Math" w:eastAsiaTheme="minorEastAsia" w:hAnsi="Cambria Math" w:cs="Times New Roman"/>
-                        <w:sz w:val="24"/>
-                        <w:szCs w:val="24"/>
-                      </w:rPr>
-                      <m:t>4.06</m:t>
+                      <m:t>-4.06</m:t>
                     </m:r>
                   </m:e>
                   <m:e>
@@ -15820,15 +15458,7 @@
                       <w:sz w:val="24"/>
                       <w:szCs w:val="24"/>
                     </w:rPr>
-                    <m:t>1</m:t>
-                  </m:r>
-                  <m:r>
-                    <w:rPr>
-                      <w:rFonts w:ascii="Cambria Math" w:eastAsiaTheme="minorEastAsia" w:hAnsi="Cambria Math" w:cs="Times New Roman"/>
-                      <w:sz w:val="24"/>
-                      <w:szCs w:val="24"/>
-                    </w:rPr>
-                    <m:t>.73</m:t>
+                    <m:t>1.73</m:t>
                   </m:r>
                 </m:num>
                 <m:den>
@@ -15905,15 +15535,7 @@
             <w:sz w:val="24"/>
             <w:szCs w:val="24"/>
           </w:rPr>
-          <m:t>=</m:t>
-        </m:r>
-        <m:r>
-          <w:rPr>
-            <w:rFonts w:ascii="Cambria Math" w:eastAsiaTheme="minorEastAsia" w:hAnsi="Cambria Math" w:cs="Times New Roman"/>
-            <w:sz w:val="24"/>
-            <w:szCs w:val="24"/>
-          </w:rPr>
-          <m:t>0.94</m:t>
+          <m:t>=0.94</m:t>
         </m:r>
       </m:oMath>
     </w:p>
@@ -15971,15 +15593,7 @@
                         <w:sz w:val="24"/>
                         <w:szCs w:val="24"/>
                       </w:rPr>
-                      <m:t>13-</m:t>
-                    </m:r>
-                    <m:r>
-                      <w:rPr>
-                        <w:rFonts w:ascii="Cambria Math" w:eastAsiaTheme="minorEastAsia" w:hAnsi="Cambria Math" w:cs="Times New Roman"/>
-                        <w:sz w:val="24"/>
-                        <w:szCs w:val="24"/>
-                      </w:rPr>
-                      <m:t>0.94</m:t>
+                      <m:t>13-0.94</m:t>
                     </m:r>
                   </m:e>
                   <m:e>
@@ -16011,15 +15625,7 @@
                         <w:sz w:val="24"/>
                         <w:szCs w:val="24"/>
                       </w:rPr>
-                      <m:t>5-</m:t>
-                    </m:r>
-                    <m:r>
-                      <w:rPr>
-                        <w:rFonts w:ascii="Cambria Math" w:eastAsiaTheme="minorEastAsia" w:hAnsi="Cambria Math" w:cs="Times New Roman"/>
-                        <w:sz w:val="24"/>
-                        <w:szCs w:val="24"/>
-                      </w:rPr>
-                      <m:t>0.94</m:t>
+                      <m:t>5-0.94</m:t>
                     </m:r>
                   </m:e>
                 </m:mr>
@@ -16077,15 +15683,7 @@
                         <w:sz w:val="24"/>
                         <w:szCs w:val="24"/>
                       </w:rPr>
-                      <m:t>12</m:t>
-                    </m:r>
-                    <m:r>
-                      <w:rPr>
-                        <w:rFonts w:ascii="Cambria Math" w:eastAsiaTheme="minorEastAsia" w:hAnsi="Cambria Math" w:cs="Times New Roman"/>
-                        <w:sz w:val="24"/>
-                        <w:szCs w:val="24"/>
-                      </w:rPr>
-                      <m:t>.06</m:t>
+                      <m:t>12.06</m:t>
                     </m:r>
                   </m:e>
                   <m:e>
@@ -16117,15 +15715,7 @@
                         <w:sz w:val="24"/>
                         <w:szCs w:val="24"/>
                       </w:rPr>
-                      <m:t>4</m:t>
-                    </m:r>
-                    <m:r>
-                      <w:rPr>
-                        <w:rFonts w:ascii="Cambria Math" w:eastAsiaTheme="minorEastAsia" w:hAnsi="Cambria Math" w:cs="Times New Roman"/>
-                        <w:sz w:val="24"/>
-                        <w:szCs w:val="24"/>
-                      </w:rPr>
-                      <m:t>.06</m:t>
+                      <m:t>4.06</m:t>
                     </m:r>
                   </m:e>
                 </m:mr>
@@ -16171,15 +15761,7 @@
               <w:sz w:val="24"/>
               <w:szCs w:val="24"/>
             </w:rPr>
-            <m:t>12</m:t>
-          </m:r>
-          <m:r>
-            <w:rPr>
-              <w:rFonts w:ascii="Cambria Math" w:eastAsiaTheme="minorEastAsia" w:hAnsi="Cambria Math" w:cs="Times New Roman"/>
-              <w:sz w:val="24"/>
-              <w:szCs w:val="24"/>
-            </w:rPr>
-            <m:t>.06</m:t>
+            <m:t>12.06</m:t>
           </m:r>
           <m:sSub>
             <m:sSubPr>
@@ -16337,15 +15919,7 @@
                   <w:sz w:val="24"/>
                   <w:szCs w:val="24"/>
                 </w:rPr>
-                <m:t>-</m:t>
-              </m:r>
-              <m:r>
-                <w:rPr>
-                  <w:rFonts w:ascii="Cambria Math" w:eastAsiaTheme="minorEastAsia" w:hAnsi="Cambria Math" w:cs="Times New Roman"/>
-                  <w:sz w:val="24"/>
-                  <w:szCs w:val="24"/>
-                </w:rPr>
-                <m:t>7</m:t>
+                <m:t>-7</m:t>
               </m:r>
               <m:sSub>
                 <m:sSubPr>
@@ -16388,15 +15962,7 @@
                   <w:sz w:val="24"/>
                   <w:szCs w:val="24"/>
                 </w:rPr>
-                <m:t>12</m:t>
-              </m:r>
-              <m:r>
-                <w:rPr>
-                  <w:rFonts w:ascii="Cambria Math" w:eastAsiaTheme="minorEastAsia" w:hAnsi="Cambria Math" w:cs="Times New Roman"/>
-                  <w:sz w:val="24"/>
-                  <w:szCs w:val="24"/>
-                </w:rPr>
-                <m:t>.06</m:t>
+                <m:t>12.06</m:t>
               </m:r>
             </m:den>
           </m:f>
@@ -16406,15 +15972,7 @@
               <w:sz w:val="24"/>
               <w:szCs w:val="24"/>
             </w:rPr>
-            <m:t>≈</m:t>
-          </m:r>
-          <m:r>
-            <w:rPr>
-              <w:rFonts w:ascii="Cambria Math" w:eastAsiaTheme="minorEastAsia" w:hAnsi="Cambria Math" w:cs="Times New Roman"/>
-              <w:sz w:val="24"/>
-              <w:szCs w:val="24"/>
-            </w:rPr>
-            <m:t>-0.58</m:t>
+            <m:t>≈-0.58</m:t>
           </m:r>
         </m:oMath>
       </m:oMathPara>
@@ -16517,17 +16075,7 @@
           <w:sz w:val="24"/>
           <w:szCs w:val="24"/>
         </w:rPr>
-        <w:t xml:space="preserve">Ahora se pueden </w:t>
-      </w:r>
-      <w:proofErr w:type="gramStart"/>
-      <w:r>
-        <w:rPr>
-          <w:rFonts w:ascii="Times New Roman" w:eastAsiaTheme="minorEastAsia" w:hAnsi="Times New Roman" w:cs="Times New Roman"/>
-          <w:iCs/>
-          <w:sz w:val="24"/>
-          <w:szCs w:val="24"/>
-        </w:rPr>
-        <w:t xml:space="preserve">construir </w:t>
+        <w:t xml:space="preserve">Ahora se pueden construir </w:t>
       </w:r>
       <w:r>
         <w:rPr>
@@ -16536,17 +16084,7 @@
           <w:sz w:val="24"/>
           <w:szCs w:val="24"/>
         </w:rPr>
-        <w:t xml:space="preserve"> V</w:t>
-      </w:r>
-      <w:proofErr w:type="gramEnd"/>
-      <w:r>
-        <w:rPr>
-          <w:rFonts w:ascii="Times New Roman" w:eastAsiaTheme="minorEastAsia" w:hAnsi="Times New Roman" w:cs="Times New Roman"/>
-          <w:iCs/>
-          <w:sz w:val="24"/>
-          <w:szCs w:val="24"/>
-        </w:rPr>
-        <w:t xml:space="preserve"> y V</w:t>
+        <w:t xml:space="preserve"> V y V</w:t>
       </w:r>
       <w:r>
         <w:rPr>
@@ -16586,16 +16124,7 @@
               <w:szCs w:val="24"/>
               <w:vertAlign w:val="superscript"/>
             </w:rPr>
-            <m:t>V</m:t>
-          </m:r>
-          <m:r>
-            <w:rPr>
-              <w:rFonts w:ascii="Cambria Math" w:eastAsiaTheme="minorEastAsia" w:hAnsi="Cambria Math" w:cs="Times New Roman"/>
-              <w:sz w:val="24"/>
-              <w:szCs w:val="24"/>
-              <w:vertAlign w:val="superscript"/>
-            </w:rPr>
-            <m:t>=</m:t>
+            <m:t>V=</m:t>
           </m:r>
           <m:d>
             <m:dPr>
@@ -16654,16 +16183,7 @@
                         <w:szCs w:val="24"/>
                         <w:vertAlign w:val="superscript"/>
                       </w:rPr>
-                      <m:t>-0</m:t>
-                    </m:r>
-                    <m:r>
-                      <w:rPr>
-                        <w:rFonts w:ascii="Cambria Math" w:eastAsiaTheme="minorEastAsia" w:hAnsi="Cambria Math" w:cs="Times New Roman"/>
-                        <w:sz w:val="24"/>
-                        <w:szCs w:val="24"/>
-                        <w:vertAlign w:val="superscript"/>
-                      </w:rPr>
-                      <m:t>.58</m:t>
+                      <m:t>-0.58</m:t>
                     </m:r>
                   </m:e>
                 </m:mr>
@@ -16889,7 +16409,6 @@
               <w:sz w:val="24"/>
               <w:szCs w:val="24"/>
             </w:rPr>
-            <w:lastRenderedPageBreak/>
             <m:t>H</m:t>
           </m:r>
           <m:sSup>
@@ -17214,6 +16733,7 @@
           <w:sz w:val="24"/>
           <w:szCs w:val="24"/>
         </w:rPr>
+        <w:lastRenderedPageBreak/>
         <w:t xml:space="preserve">Se calculan los autovalores de </w:t>
       </w:r>
       <m:oMath>
@@ -17314,15 +16834,7 @@
                         <w:sz w:val="24"/>
                         <w:szCs w:val="24"/>
                       </w:rPr>
-                      <m:t>10</m:t>
-                    </m:r>
-                    <m:r>
-                      <w:rPr>
-                        <w:rFonts w:ascii="Cambria Math" w:eastAsiaTheme="minorEastAsia" w:hAnsi="Cambria Math" w:cs="Times New Roman"/>
-                        <w:sz w:val="24"/>
-                        <w:szCs w:val="24"/>
-                      </w:rPr>
-                      <m:t>-λ</m:t>
+                      <m:t>10-λ</m:t>
                     </m:r>
                   </m:e>
                   <m:e>
@@ -17354,15 +16866,7 @@
                         <w:sz w:val="24"/>
                         <w:szCs w:val="24"/>
                       </w:rPr>
-                      <m:t>8</m:t>
-                    </m:r>
-                    <m:r>
-                      <w:rPr>
-                        <w:rFonts w:ascii="Cambria Math" w:eastAsiaTheme="minorEastAsia" w:hAnsi="Cambria Math" w:cs="Times New Roman"/>
-                        <w:sz w:val="24"/>
-                        <w:szCs w:val="24"/>
-                      </w:rPr>
-                      <m:t>-λ</m:t>
+                      <m:t>8-λ</m:t>
                     </m:r>
                   </m:e>
                 </m:mr>
@@ -17396,15 +16900,7 @@
                   <w:sz w:val="24"/>
                   <w:szCs w:val="24"/>
                 </w:rPr>
-                <m:t>10</m:t>
-              </m:r>
-              <m:r>
-                <w:rPr>
-                  <w:rFonts w:ascii="Cambria Math" w:eastAsiaTheme="minorEastAsia" w:hAnsi="Cambria Math" w:cs="Times New Roman"/>
-                  <w:sz w:val="24"/>
-                  <w:szCs w:val="24"/>
-                </w:rPr>
-                <m:t>-λ</m:t>
+                <m:t>10-λ</m:t>
               </m:r>
             </m:e>
           </m:d>
@@ -17427,15 +16923,7 @@
                   <w:sz w:val="24"/>
                   <w:szCs w:val="24"/>
                 </w:rPr>
-                <m:t>8</m:t>
-              </m:r>
-              <m:r>
-                <w:rPr>
-                  <w:rFonts w:ascii="Cambria Math" w:eastAsiaTheme="minorEastAsia" w:hAnsi="Cambria Math" w:cs="Times New Roman"/>
-                  <w:sz w:val="24"/>
-                  <w:szCs w:val="24"/>
-                </w:rPr>
-                <m:t>-λ</m:t>
+                <m:t>8-λ</m:t>
               </m:r>
             </m:e>
           </m:d>
@@ -17551,15 +17039,7 @@
               <w:sz w:val="24"/>
               <w:szCs w:val="24"/>
             </w:rPr>
-            <m:t>-18λ+16</m:t>
-          </m:r>
-          <m:r>
-            <w:rPr>
-              <w:rFonts w:ascii="Cambria Math" w:eastAsiaTheme="minorEastAsia" w:hAnsi="Cambria Math" w:cs="Times New Roman"/>
-              <w:sz w:val="24"/>
-              <w:szCs w:val="24"/>
-            </w:rPr>
-            <m:t>=0</m:t>
+            <m:t>-18λ+16=0</m:t>
           </m:r>
         </m:oMath>
       </m:oMathPara>
@@ -17642,23 +17122,7 @@
               <w:sz w:val="24"/>
               <w:szCs w:val="24"/>
             </w:rPr>
-            <m:t>=</m:t>
-          </m:r>
-          <m:r>
-            <w:rPr>
-              <w:rFonts w:ascii="Cambria Math" w:eastAsiaTheme="minorEastAsia" w:hAnsi="Cambria Math" w:cs="Times New Roman"/>
-              <w:sz w:val="24"/>
-              <w:szCs w:val="24"/>
-            </w:rPr>
-            <m:t>17.06</m:t>
-          </m:r>
-          <m:r>
-            <w:rPr>
-              <w:rFonts w:ascii="Cambria Math" w:eastAsiaTheme="minorEastAsia" w:hAnsi="Cambria Math" w:cs="Times New Roman"/>
-              <w:sz w:val="24"/>
-              <w:szCs w:val="24"/>
-            </w:rPr>
-            <m:t xml:space="preserve">, </m:t>
+            <m:t xml:space="preserve">=17.06, </m:t>
           </m:r>
           <m:sSub>
             <m:sSubPr>
@@ -17679,15 +17143,7 @@
                   <w:sz w:val="24"/>
                   <w:szCs w:val="24"/>
                 </w:rPr>
-                <m:t xml:space="preserve"> </m:t>
-              </m:r>
-              <m:r>
-                <w:rPr>
-                  <w:rFonts w:ascii="Cambria Math" w:eastAsiaTheme="minorEastAsia" w:hAnsi="Cambria Math" w:cs="Times New Roman"/>
-                  <w:sz w:val="24"/>
-                  <w:szCs w:val="24"/>
-                </w:rPr>
-                <m:t>λ</m:t>
+                <m:t xml:space="preserve"> λ</m:t>
               </m:r>
             </m:e>
             <m:sub>
@@ -17707,15 +17163,7 @@
               <w:sz w:val="24"/>
               <w:szCs w:val="24"/>
             </w:rPr>
-            <m:t>=</m:t>
-          </m:r>
-          <m:r>
-            <w:rPr>
-              <w:rFonts w:ascii="Cambria Math" w:eastAsiaTheme="minorEastAsia" w:hAnsi="Cambria Math" w:cs="Times New Roman"/>
-              <w:sz w:val="24"/>
-              <w:szCs w:val="24"/>
-            </w:rPr>
-            <m:t>0.94</m:t>
+            <m:t>=0.94</m:t>
           </m:r>
         </m:oMath>
       </m:oMathPara>
@@ -17788,15 +17236,7 @@
             <w:sz w:val="24"/>
             <w:szCs w:val="24"/>
           </w:rPr>
-          <m:t>=</m:t>
-        </m:r>
-        <m:r>
-          <w:rPr>
-            <w:rFonts w:ascii="Cambria Math" w:eastAsiaTheme="minorEastAsia" w:hAnsi="Cambria Math" w:cs="Times New Roman"/>
-            <w:sz w:val="24"/>
-            <w:szCs w:val="24"/>
-          </w:rPr>
-          <m:t>17.06</m:t>
+          <m:t>=17.06</m:t>
         </m:r>
       </m:oMath>
     </w:p>
@@ -17854,15 +17294,7 @@
                         <w:sz w:val="24"/>
                         <w:szCs w:val="24"/>
                       </w:rPr>
-                      <m:t>10</m:t>
-                    </m:r>
-                    <m:r>
-                      <w:rPr>
-                        <w:rFonts w:ascii="Cambria Math" w:eastAsiaTheme="minorEastAsia" w:hAnsi="Cambria Math" w:cs="Times New Roman"/>
-                        <w:sz w:val="24"/>
-                        <w:szCs w:val="24"/>
-                      </w:rPr>
-                      <m:t>-17.06</m:t>
+                      <m:t>10-17.06</m:t>
                     </m:r>
                   </m:e>
                   <m:e>
@@ -17894,15 +17326,7 @@
                         <w:sz w:val="24"/>
                         <w:szCs w:val="24"/>
                       </w:rPr>
-                      <m:t>10</m:t>
-                    </m:r>
-                    <m:r>
-                      <w:rPr>
-                        <w:rFonts w:ascii="Cambria Math" w:eastAsiaTheme="minorEastAsia" w:hAnsi="Cambria Math" w:cs="Times New Roman"/>
-                        <w:sz w:val="24"/>
-                        <w:szCs w:val="24"/>
-                      </w:rPr>
-                      <m:t>-17.06</m:t>
+                      <m:t>10-17.06</m:t>
                     </m:r>
                   </m:e>
                 </m:mr>
@@ -17960,23 +17384,7 @@
                         <w:sz w:val="24"/>
                         <w:szCs w:val="24"/>
                       </w:rPr>
-                      <m:t>-</m:t>
-                    </m:r>
-                    <m:r>
-                      <w:rPr>
-                        <w:rFonts w:ascii="Cambria Math" w:eastAsiaTheme="minorEastAsia" w:hAnsi="Cambria Math" w:cs="Times New Roman"/>
-                        <w:sz w:val="24"/>
-                        <w:szCs w:val="24"/>
-                      </w:rPr>
-                      <m:t>7</m:t>
-                    </m:r>
-                    <m:r>
-                      <w:rPr>
-                        <w:rFonts w:ascii="Cambria Math" w:eastAsiaTheme="minorEastAsia" w:hAnsi="Cambria Math" w:cs="Times New Roman"/>
-                        <w:sz w:val="24"/>
-                        <w:szCs w:val="24"/>
-                      </w:rPr>
-                      <m:t>.06</m:t>
+                      <m:t>-7.06</m:t>
                     </m:r>
                   </m:e>
                   <m:e>
@@ -18008,23 +17416,7 @@
                         <w:sz w:val="24"/>
                         <w:szCs w:val="24"/>
                       </w:rPr>
-                      <m:t>-</m:t>
-                    </m:r>
-                    <m:r>
-                      <w:rPr>
-                        <w:rFonts w:ascii="Cambria Math" w:eastAsiaTheme="minorEastAsia" w:hAnsi="Cambria Math" w:cs="Times New Roman"/>
-                        <w:sz w:val="24"/>
-                        <w:szCs w:val="24"/>
-                      </w:rPr>
-                      <m:t>9.</m:t>
-                    </m:r>
-                    <m:r>
-                      <w:rPr>
-                        <w:rFonts w:ascii="Cambria Math" w:eastAsiaTheme="minorEastAsia" w:hAnsi="Cambria Math" w:cs="Times New Roman"/>
-                        <w:sz w:val="24"/>
-                        <w:szCs w:val="24"/>
-                      </w:rPr>
-                      <m:t>06</m:t>
+                      <m:t>-9.06</m:t>
                     </m:r>
                   </m:e>
                 </m:mr>
@@ -18070,23 +17462,7 @@
               <w:sz w:val="24"/>
               <w:szCs w:val="24"/>
             </w:rPr>
-            <m:t>-</m:t>
-          </m:r>
-          <m:r>
-            <w:rPr>
-              <w:rFonts w:ascii="Cambria Math" w:eastAsiaTheme="minorEastAsia" w:hAnsi="Cambria Math" w:cs="Times New Roman"/>
-              <w:sz w:val="24"/>
-              <w:szCs w:val="24"/>
-            </w:rPr>
-            <m:t>7</m:t>
-          </m:r>
-          <m:r>
-            <w:rPr>
-              <w:rFonts w:ascii="Cambria Math" w:eastAsiaTheme="minorEastAsia" w:hAnsi="Cambria Math" w:cs="Times New Roman"/>
-              <w:sz w:val="24"/>
-              <w:szCs w:val="24"/>
-            </w:rPr>
-            <m:t>.06</m:t>
+            <m:t>-7.06</m:t>
           </m:r>
           <m:sSub>
             <m:sSubPr>
@@ -18127,15 +17503,7 @@
               <w:sz w:val="24"/>
               <w:szCs w:val="24"/>
             </w:rPr>
-            <m:t>+</m:t>
-          </m:r>
-          <m:r>
-            <w:rPr>
-              <w:rFonts w:ascii="Cambria Math" w:eastAsiaTheme="minorEastAsia" w:hAnsi="Cambria Math" w:cs="Times New Roman"/>
-              <w:sz w:val="24"/>
-              <w:szCs w:val="24"/>
-            </w:rPr>
-            <m:t>8</m:t>
+            <m:t>+8</m:t>
           </m:r>
           <m:sSub>
             <m:sSubPr>
@@ -18295,15 +17663,7 @@
                   <w:sz w:val="24"/>
                   <w:szCs w:val="24"/>
                 </w:rPr>
-                <m:t>7</m:t>
-              </m:r>
-              <m:r>
-                <w:rPr>
-                  <w:rFonts w:ascii="Cambria Math" w:eastAsiaTheme="minorEastAsia" w:hAnsi="Cambria Math" w:cs="Times New Roman"/>
-                  <w:sz w:val="24"/>
-                  <w:szCs w:val="24"/>
-                </w:rPr>
-                <m:t>.06</m:t>
+                <m:t>7.06</m:t>
               </m:r>
             </m:den>
           </m:f>
@@ -18313,15 +17673,7 @@
               <w:sz w:val="24"/>
               <w:szCs w:val="24"/>
             </w:rPr>
-            <m:t>≈1.</m:t>
-          </m:r>
-          <m:r>
-            <w:rPr>
-              <w:rFonts w:ascii="Cambria Math" w:eastAsiaTheme="minorEastAsia" w:hAnsi="Cambria Math" w:cs="Times New Roman"/>
-              <w:sz w:val="24"/>
-              <w:szCs w:val="24"/>
-            </w:rPr>
-            <m:t>13</m:t>
+            <m:t>≈1.13</m:t>
           </m:r>
         </m:oMath>
       </m:oMathPara>
@@ -18466,15 +17818,7 @@
             <w:sz w:val="24"/>
             <w:szCs w:val="24"/>
           </w:rPr>
-          <m:t>=</m:t>
-        </m:r>
-        <m:r>
-          <w:rPr>
-            <w:rFonts w:ascii="Cambria Math" w:eastAsiaTheme="minorEastAsia" w:hAnsi="Cambria Math" w:cs="Times New Roman"/>
-            <w:sz w:val="24"/>
-            <w:szCs w:val="24"/>
-          </w:rPr>
-          <m:t>0.94</m:t>
+          <m:t>=0.94</m:t>
         </m:r>
       </m:oMath>
     </w:p>
@@ -18532,15 +17876,7 @@
                         <w:sz w:val="24"/>
                         <w:szCs w:val="24"/>
                       </w:rPr>
-                      <m:t>10-</m:t>
-                    </m:r>
-                    <m:r>
-                      <w:rPr>
-                        <w:rFonts w:ascii="Cambria Math" w:eastAsiaTheme="minorEastAsia" w:hAnsi="Cambria Math" w:cs="Times New Roman"/>
-                        <w:sz w:val="24"/>
-                        <w:szCs w:val="24"/>
-                      </w:rPr>
-                      <m:t>0.94</m:t>
+                      <m:t>10-0.94</m:t>
                     </m:r>
                   </m:e>
                   <m:e>
@@ -18572,15 +17908,7 @@
                         <w:sz w:val="24"/>
                         <w:szCs w:val="24"/>
                       </w:rPr>
-                      <m:t>10-</m:t>
-                    </m:r>
-                    <m:r>
-                      <w:rPr>
-                        <w:rFonts w:ascii="Cambria Math" w:eastAsiaTheme="minorEastAsia" w:hAnsi="Cambria Math" w:cs="Times New Roman"/>
-                        <w:sz w:val="24"/>
-                        <w:szCs w:val="24"/>
-                      </w:rPr>
-                      <m:t>0.94</m:t>
+                      <m:t>10-0.94</m:t>
                     </m:r>
                   </m:e>
                 </m:mr>
@@ -18638,23 +17966,7 @@
                         <w:sz w:val="24"/>
                         <w:szCs w:val="24"/>
                       </w:rPr>
-                      <m:t>-</m:t>
-                    </m:r>
-                    <m:r>
-                      <w:rPr>
-                        <w:rFonts w:ascii="Cambria Math" w:eastAsiaTheme="minorEastAsia" w:hAnsi="Cambria Math" w:cs="Times New Roman"/>
-                        <w:sz w:val="24"/>
-                        <w:szCs w:val="24"/>
-                      </w:rPr>
-                      <m:t>9</m:t>
-                    </m:r>
-                    <m:r>
-                      <w:rPr>
-                        <w:rFonts w:ascii="Cambria Math" w:eastAsiaTheme="minorEastAsia" w:hAnsi="Cambria Math" w:cs="Times New Roman"/>
-                        <w:sz w:val="24"/>
-                        <w:szCs w:val="24"/>
-                      </w:rPr>
-                      <m:t>.06</m:t>
+                      <m:t>-9.06</m:t>
                     </m:r>
                   </m:e>
                   <m:e>
@@ -18686,23 +17998,7 @@
                         <w:sz w:val="24"/>
                         <w:szCs w:val="24"/>
                       </w:rPr>
-                      <m:t>-</m:t>
-                    </m:r>
-                    <m:r>
-                      <w:rPr>
-                        <w:rFonts w:ascii="Cambria Math" w:eastAsiaTheme="minorEastAsia" w:hAnsi="Cambria Math" w:cs="Times New Roman"/>
-                        <w:sz w:val="24"/>
-                        <w:szCs w:val="24"/>
-                      </w:rPr>
-                      <m:t>7</m:t>
-                    </m:r>
-                    <m:r>
-                      <w:rPr>
-                        <w:rFonts w:ascii="Cambria Math" w:eastAsiaTheme="minorEastAsia" w:hAnsi="Cambria Math" w:cs="Times New Roman"/>
-                        <w:sz w:val="24"/>
-                        <w:szCs w:val="24"/>
-                      </w:rPr>
-                      <m:t>.06</m:t>
+                      <m:t>-7.06</m:t>
                     </m:r>
                   </m:e>
                 </m:mr>
@@ -18748,23 +18044,7 @@
               <w:sz w:val="24"/>
               <w:szCs w:val="24"/>
             </w:rPr>
-            <m:t>-</m:t>
-          </m:r>
-          <m:r>
-            <w:rPr>
-              <w:rFonts w:ascii="Cambria Math" w:eastAsiaTheme="minorEastAsia" w:hAnsi="Cambria Math" w:cs="Times New Roman"/>
-              <w:sz w:val="24"/>
-              <w:szCs w:val="24"/>
-            </w:rPr>
-            <m:t>9</m:t>
-          </m:r>
-          <m:r>
-            <w:rPr>
-              <w:rFonts w:ascii="Cambria Math" w:eastAsiaTheme="minorEastAsia" w:hAnsi="Cambria Math" w:cs="Times New Roman"/>
-              <w:sz w:val="24"/>
-              <w:szCs w:val="24"/>
-            </w:rPr>
-            <m:t>.06</m:t>
+            <m:t>-9.06</m:t>
           </m:r>
           <m:sSub>
             <m:sSubPr>
@@ -18922,15 +18202,7 @@
                   <w:sz w:val="24"/>
                   <w:szCs w:val="24"/>
                 </w:rPr>
-                <m:t>-</m:t>
-              </m:r>
-              <m:r>
-                <w:rPr>
-                  <w:rFonts w:ascii="Cambria Math" w:eastAsiaTheme="minorEastAsia" w:hAnsi="Cambria Math" w:cs="Times New Roman"/>
-                  <w:sz w:val="24"/>
-                  <w:szCs w:val="24"/>
-                </w:rPr>
-                <m:t>8</m:t>
+                <m:t>-8</m:t>
               </m:r>
               <m:sSub>
                 <m:sSubPr>
@@ -18973,15 +18245,7 @@
                   <w:sz w:val="24"/>
                   <w:szCs w:val="24"/>
                 </w:rPr>
-                <m:t>9</m:t>
-              </m:r>
-              <m:r>
-                <w:rPr>
-                  <w:rFonts w:ascii="Cambria Math" w:eastAsiaTheme="minorEastAsia" w:hAnsi="Cambria Math" w:cs="Times New Roman"/>
-                  <w:sz w:val="24"/>
-                  <w:szCs w:val="24"/>
-                </w:rPr>
-                <m:t>.06</m:t>
+                <m:t>9.06</m:t>
               </m:r>
             </m:den>
           </m:f>
@@ -18991,15 +18255,7 @@
               <w:sz w:val="24"/>
               <w:szCs w:val="24"/>
             </w:rPr>
-            <m:t>≈</m:t>
-          </m:r>
-          <m:r>
-            <w:rPr>
-              <w:rFonts w:ascii="Cambria Math" w:eastAsiaTheme="minorEastAsia" w:hAnsi="Cambria Math" w:cs="Times New Roman"/>
-              <w:sz w:val="24"/>
-              <w:szCs w:val="24"/>
-            </w:rPr>
-            <m:t>-0.88</m:t>
+            <m:t>≈-0.88</m:t>
           </m:r>
         </m:oMath>
       </m:oMathPara>
@@ -19124,17 +18380,7 @@
               <w:szCs w:val="24"/>
               <w:vertAlign w:val="superscript"/>
             </w:rPr>
-            <w:lastRenderedPageBreak/>
-            <m:t>U</m:t>
-          </m:r>
-          <m:r>
-            <w:rPr>
-              <w:rFonts w:ascii="Cambria Math" w:eastAsiaTheme="minorEastAsia" w:hAnsi="Cambria Math" w:cs="Times New Roman"/>
-              <w:sz w:val="24"/>
-              <w:szCs w:val="24"/>
-              <w:vertAlign w:val="superscript"/>
-            </w:rPr>
-            <m:t>=</m:t>
+            <m:t>U=</m:t>
           </m:r>
           <m:d>
             <m:dPr>
@@ -19182,8 +18428,10 @@
                         <w:szCs w:val="24"/>
                         <w:vertAlign w:val="superscript"/>
                       </w:rPr>
-                      <m:t>1.</m:t>
-                    </m:r>
+                      <m:t>1.13</m:t>
+                    </m:r>
+                  </m:e>
+                  <m:e>
                     <m:r>
                       <w:rPr>
                         <w:rFonts w:ascii="Cambria Math" w:eastAsiaTheme="minorEastAsia" w:hAnsi="Cambria Math" w:cs="Times New Roman"/>
@@ -19191,45 +18439,7 @@
                         <w:szCs w:val="24"/>
                         <w:vertAlign w:val="superscript"/>
                       </w:rPr>
-                      <m:t>1</m:t>
-                    </m:r>
-                    <m:r>
-                      <w:rPr>
-                        <w:rFonts w:ascii="Cambria Math" w:eastAsiaTheme="minorEastAsia" w:hAnsi="Cambria Math" w:cs="Times New Roman"/>
-                        <w:sz w:val="24"/>
-                        <w:szCs w:val="24"/>
-                        <w:vertAlign w:val="superscript"/>
-                      </w:rPr>
-                      <m:t>3</m:t>
-                    </m:r>
-                  </m:e>
-                  <m:e>
-                    <m:r>
-                      <w:rPr>
-                        <w:rFonts w:ascii="Cambria Math" w:eastAsiaTheme="minorEastAsia" w:hAnsi="Cambria Math" w:cs="Times New Roman"/>
-                        <w:sz w:val="24"/>
-                        <w:szCs w:val="24"/>
-                        <w:vertAlign w:val="superscript"/>
-                      </w:rPr>
-                      <m:t>-0.</m:t>
-                    </m:r>
-                    <m:r>
-                      <w:rPr>
-                        <w:rFonts w:ascii="Cambria Math" w:eastAsiaTheme="minorEastAsia" w:hAnsi="Cambria Math" w:cs="Times New Roman"/>
-                        <w:sz w:val="24"/>
-                        <w:szCs w:val="24"/>
-                        <w:vertAlign w:val="superscript"/>
-                      </w:rPr>
-                      <m:t>8</m:t>
-                    </m:r>
-                    <m:r>
-                      <w:rPr>
-                        <w:rFonts w:ascii="Cambria Math" w:eastAsiaTheme="minorEastAsia" w:hAnsi="Cambria Math" w:cs="Times New Roman"/>
-                        <w:sz w:val="24"/>
-                        <w:szCs w:val="24"/>
-                        <w:vertAlign w:val="superscript"/>
-                      </w:rPr>
-                      <m:t>8</m:t>
+                      <m:t>-0.88</m:t>
                     </m:r>
                   </m:e>
                 </m:mr>
@@ -19272,7 +18482,6 @@
           <w:szCs w:val="24"/>
         </w:rPr>
       </w:pPr>
-      <w:proofErr w:type="gramStart"/>
       <w:r>
         <w:rPr>
           <w:rFonts w:ascii="Times New Roman" w:eastAsiaTheme="minorEastAsia" w:hAnsi="Times New Roman" w:cs="Times New Roman"/>
@@ -19280,17 +18489,8 @@
           <w:sz w:val="24"/>
           <w:szCs w:val="24"/>
         </w:rPr>
-        <w:t>Para  ∑</w:t>
-      </w:r>
-      <w:proofErr w:type="gramEnd"/>
-      <w:r>
-        <w:rPr>
-          <w:rFonts w:ascii="Times New Roman" w:eastAsiaTheme="minorEastAsia" w:hAnsi="Times New Roman" w:cs="Times New Roman"/>
-          <w:iCs/>
-          <w:sz w:val="24"/>
-          <w:szCs w:val="24"/>
-        </w:rPr>
-        <w:t xml:space="preserve"> se</w:t>
+        <w:lastRenderedPageBreak/>
+        <w:t>Para  ∑ se</w:t>
       </w:r>
       <w:r>
         <w:rPr>
@@ -19794,23 +18994,7 @@
               <w:sz w:val="24"/>
               <w:szCs w:val="24"/>
             </w:rPr>
-            <m:t>=</m:t>
-          </m:r>
-          <m:r>
-            <w:rPr>
-              <w:rFonts w:ascii="Cambria Math" w:eastAsiaTheme="minorEastAsia" w:hAnsi="Cambria Math" w:cs="Times New Roman"/>
-              <w:sz w:val="24"/>
-              <w:szCs w:val="24"/>
-            </w:rPr>
-            <m:t>4.14</m:t>
-          </m:r>
-          <m:r>
-            <w:rPr>
-              <w:rFonts w:ascii="Cambria Math" w:eastAsiaTheme="minorEastAsia" w:hAnsi="Cambria Math" w:cs="Times New Roman"/>
-              <w:sz w:val="24"/>
-              <w:szCs w:val="24"/>
-            </w:rPr>
-            <m:t xml:space="preserve"> ,</m:t>
+            <m:t>=4.14 ,</m:t>
           </m:r>
           <m:sSub>
             <m:sSubPr>
@@ -19851,15 +19035,7 @@
               <w:sz w:val="24"/>
               <w:szCs w:val="24"/>
             </w:rPr>
-            <m:t>=</m:t>
-          </m:r>
-          <m:r>
-            <w:rPr>
-              <w:rFonts w:ascii="Cambria Math" w:eastAsiaTheme="minorEastAsia" w:hAnsi="Cambria Math" w:cs="Times New Roman"/>
-              <w:sz w:val="24"/>
-              <w:szCs w:val="24"/>
-            </w:rPr>
-            <m:t>0.97</m:t>
+            <m:t>=0.97</m:t>
           </m:r>
         </m:oMath>
       </m:oMathPara>
@@ -19891,31 +19067,7 @@
               <w:sz w:val="24"/>
               <w:szCs w:val="24"/>
             </w:rPr>
-            <m:t>∴</m:t>
-          </m:r>
-          <m:r>
-            <w:rPr>
-              <w:rFonts w:ascii="Cambria Math" w:eastAsiaTheme="minorEastAsia" w:hAnsi="Cambria Math" w:cs="Times New Roman"/>
-              <w:sz w:val="24"/>
-              <w:szCs w:val="24"/>
-            </w:rPr>
-            <m:t>La descomposición de la matriz</m:t>
-          </m:r>
-          <m:r>
-            <w:rPr>
-              <w:rFonts w:ascii="Cambria Math" w:eastAsiaTheme="minorEastAsia" w:hAnsi="Cambria Math" w:cs="Times New Roman"/>
-              <w:sz w:val="24"/>
-              <w:szCs w:val="24"/>
-            </w:rPr>
-            <m:t xml:space="preserve"> es</m:t>
-          </m:r>
-          <m:r>
-            <w:rPr>
-              <w:rFonts w:ascii="Cambria Math" w:eastAsiaTheme="minorEastAsia" w:hAnsi="Cambria Math" w:cs="Times New Roman"/>
-              <w:sz w:val="24"/>
-              <w:szCs w:val="24"/>
-            </w:rPr>
-            <m:t xml:space="preserve"> </m:t>
+            <m:t xml:space="preserve">∴La descomposición de la matriz es </m:t>
           </m:r>
         </m:oMath>
       </m:oMathPara>
@@ -19937,15 +19089,7 @@
               <w:sz w:val="24"/>
               <w:szCs w:val="24"/>
             </w:rPr>
-            <m:t>H</m:t>
-          </m:r>
-          <m:r>
-            <w:rPr>
-              <w:rFonts w:ascii="Cambria Math" w:eastAsiaTheme="minorEastAsia" w:hAnsi="Cambria Math" w:cs="Times New Roman"/>
-              <w:sz w:val="24"/>
-              <w:szCs w:val="24"/>
-            </w:rPr>
-            <m:t>=</m:t>
+            <m:t>H=</m:t>
           </m:r>
           <m:d>
             <m:dPr>
@@ -21190,6 +20334,7 @@
   <w:style w:type="character" w:default="1" w:styleId="Fuentedeprrafopredeter">
     <w:name w:val="Default Paragraph Font"/>
     <w:uiPriority w:val="1"/>
+    <w:semiHidden/>
     <w:unhideWhenUsed/>
   </w:style>
   <w:style w:type="table" w:default="1" w:styleId="Tablanormal">

</xml_diff>